<commit_message>
Alteração da AC3 - DFD
</commit_message>
<xml_diff>
--- a/OPE1/AC3/AC3.docx
+++ b/OPE1/AC3/AC3.docx
@@ -1325,14 +1325,7 @@
                 <w:sz w:val="20"/>
                 <w:szCs w:val="20"/>
               </w:rPr>
-              <w:t xml:space="preserve">recebimento de </w:t>
-            </w:r>
-            <w:r>
-              <w:rPr>
-                <w:sz w:val="20"/>
-                <w:szCs w:val="20"/>
-              </w:rPr>
-              <w:t>produtos solicitados.</w:t>
+              <w:t>recebimento de produtos solicitados.</w:t>
             </w:r>
           </w:p>
         </w:tc>
@@ -1551,14 +1544,7 @@
                 <w:sz w:val="20"/>
                 <w:szCs w:val="20"/>
               </w:rPr>
-              <w:t xml:space="preserve">Conferir </w:t>
-            </w:r>
-            <w:r>
-              <w:rPr>
-                <w:sz w:val="20"/>
-                <w:szCs w:val="20"/>
-              </w:rPr>
-              <w:t>estoque atual.</w:t>
+              <w:t>Conferir estoque atual.</w:t>
             </w:r>
           </w:p>
           <w:p>
@@ -2500,16 +2486,7 @@
                 <w:sz w:val="20"/>
                 <w:szCs w:val="20"/>
               </w:rPr>
-              <w:t xml:space="preserve">DFD da Capacidade Operacional 1: </w:t>
-            </w:r>
-            <w:r>
-              <w:rPr>
-                <w:b/>
-                <w:bCs/>
-                <w:sz w:val="20"/>
-                <w:szCs w:val="20"/>
-              </w:rPr>
-              <w:t>Solicitação</w:t>
+              <w:t>DFD da Capacidade Operacional</w:t>
             </w:r>
           </w:p>
         </w:tc>
@@ -2522,7 +2499,214 @@
           <w:tcPr>
             <w:tcW w:w="8468" w:type="dxa"/>
           </w:tcPr>
-          <w:p/>
+          <w:p>
+            <w:pPr>
+              <w:jc w:val="center"/>
+            </w:pPr>
+            <w:r>
+              <w:rPr>
+                <w:noProof/>
+              </w:rPr>
+              <w:drawing>
+                <wp:inline distT="0" distB="0" distL="0" distR="0" wp14:anchorId="42F38A4F" wp14:editId="077FBE60">
+                  <wp:extent cx="4717412" cy="3863340"/>
+                  <wp:effectExtent l="0" t="0" r="0" b="0"/>
+                  <wp:docPr id="3" name="Imagem 3"/>
+                  <wp:cNvGraphicFramePr>
+                    <a:graphicFrameLocks xmlns:a="http://schemas.openxmlformats.org/drawingml/2006/main" noChangeAspect="1"/>
+                  </wp:cNvGraphicFramePr>
+                  <a:graphic xmlns:a="http://schemas.openxmlformats.org/drawingml/2006/main">
+                    <a:graphicData uri="http://schemas.openxmlformats.org/drawingml/2006/picture">
+                      <pic:pic xmlns:pic="http://schemas.openxmlformats.org/drawingml/2006/picture">
+                        <pic:nvPicPr>
+                          <pic:cNvPr id="0" name="Picture 3"/>
+                          <pic:cNvPicPr>
+                            <a:picLocks noChangeAspect="1" noChangeArrowheads="1"/>
+                          </pic:cNvPicPr>
+                        </pic:nvPicPr>
+                        <pic:blipFill>
+                          <a:blip r:embed="rId8" cstate="print">
+                            <a:extLst>
+                              <a:ext uri="{28A0092B-C50C-407E-A947-70E740481C1C}">
+                                <a14:useLocalDpi xmlns:a14="http://schemas.microsoft.com/office/drawing/2010/main" val="0"/>
+                              </a:ext>
+                            </a:extLst>
+                          </a:blip>
+                          <a:srcRect/>
+                          <a:stretch>
+                            <a:fillRect/>
+                          </a:stretch>
+                        </pic:blipFill>
+                        <pic:spPr bwMode="auto">
+                          <a:xfrm>
+                            <a:off x="0" y="0"/>
+                            <a:ext cx="4721964" cy="3867068"/>
+                          </a:xfrm>
+                          <a:prstGeom prst="rect">
+                            <a:avLst/>
+                          </a:prstGeom>
+                          <a:noFill/>
+                          <a:ln>
+                            <a:noFill/>
+                          </a:ln>
+                        </pic:spPr>
+                      </pic:pic>
+                    </a:graphicData>
+                  </a:graphic>
+                </wp:inline>
+              </w:drawing>
+            </w:r>
+          </w:p>
+        </w:tc>
+      </w:tr>
+    </w:tbl>
+    <w:p/>
+    <w:p/>
+    <w:p/>
+    <w:tbl>
+      <w:tblPr>
+        <w:tblStyle w:val="Tabelacomgrade"/>
+        <w:tblW w:w="0" w:type="auto"/>
+        <w:tblLook w:val="04A0" w:firstRow="1" w:lastRow="0" w:firstColumn="1" w:lastColumn="0" w:noHBand="0" w:noVBand="1"/>
+      </w:tblPr>
+      <w:tblGrid>
+        <w:gridCol w:w="8468"/>
+      </w:tblGrid>
+      <w:tr>
+        <w:trPr>
+          <w:trHeight w:val="190"/>
+        </w:trPr>
+        <w:tc>
+          <w:tcPr>
+            <w:tcW w:w="8468" w:type="dxa"/>
+          </w:tcPr>
+          <w:p>
+            <w:pPr>
+              <w:rPr>
+                <w:b/>
+                <w:bCs/>
+                <w:sz w:val="20"/>
+                <w:szCs w:val="20"/>
+              </w:rPr>
+            </w:pPr>
+            <w:r>
+              <w:rPr>
+                <w:b/>
+                <w:bCs/>
+                <w:sz w:val="20"/>
+                <w:szCs w:val="20"/>
+              </w:rPr>
+              <w:lastRenderedPageBreak/>
+              <w:t xml:space="preserve">Cenário </w:t>
+            </w:r>
+            <w:r>
+              <w:rPr>
+                <w:b/>
+                <w:bCs/>
+                <w:sz w:val="20"/>
+                <w:szCs w:val="20"/>
+              </w:rPr>
+              <w:t>2 – Saída de Produtos</w:t>
+            </w:r>
+          </w:p>
+        </w:tc>
+      </w:tr>
+      <w:tr>
+        <w:trPr>
+          <w:trHeight w:val="190"/>
+        </w:trPr>
+        <w:tc>
+          <w:tcPr>
+            <w:tcW w:w="8468" w:type="dxa"/>
+          </w:tcPr>
+          <w:p>
+            <w:pPr>
+              <w:jc w:val="center"/>
+              <w:rPr>
+                <w:b/>
+                <w:bCs/>
+                <w:sz w:val="20"/>
+                <w:szCs w:val="20"/>
+              </w:rPr>
+            </w:pPr>
+            <w:r>
+              <w:rPr>
+                <w:b/>
+                <w:bCs/>
+                <w:sz w:val="20"/>
+                <w:szCs w:val="20"/>
+              </w:rPr>
+              <w:t>DFD da Capacidade Operacional</w:t>
+            </w:r>
+          </w:p>
+        </w:tc>
+      </w:tr>
+      <w:tr>
+        <w:trPr>
+          <w:trHeight w:val="725"/>
+        </w:trPr>
+        <w:tc>
+          <w:tcPr>
+            <w:tcW w:w="8468" w:type="dxa"/>
+          </w:tcPr>
+          <w:p>
+            <w:pPr>
+              <w:jc w:val="center"/>
+            </w:pPr>
+            <w:r>
+              <w:rPr>
+                <w:noProof/>
+              </w:rPr>
+              <w:drawing>
+                <wp:inline distT="0" distB="0" distL="0" distR="0" wp14:anchorId="781D01C4" wp14:editId="55627562">
+                  <wp:extent cx="3954780" cy="3815134"/>
+                  <wp:effectExtent l="0" t="0" r="0" b="0"/>
+                  <wp:docPr id="4" name="Imagem 4"/>
+                  <wp:cNvGraphicFramePr>
+                    <a:graphicFrameLocks xmlns:a="http://schemas.openxmlformats.org/drawingml/2006/main" noChangeAspect="1"/>
+                  </wp:cNvGraphicFramePr>
+                  <a:graphic xmlns:a="http://schemas.openxmlformats.org/drawingml/2006/main">
+                    <a:graphicData uri="http://schemas.openxmlformats.org/drawingml/2006/picture">
+                      <pic:pic xmlns:pic="http://schemas.openxmlformats.org/drawingml/2006/picture">
+                        <pic:nvPicPr>
+                          <pic:cNvPr id="0" name="Picture 4"/>
+                          <pic:cNvPicPr>
+                            <a:picLocks noChangeAspect="1" noChangeArrowheads="1"/>
+                          </pic:cNvPicPr>
+                        </pic:nvPicPr>
+                        <pic:blipFill>
+                          <a:blip r:embed="rId9" cstate="print">
+                            <a:extLst>
+                              <a:ext uri="{28A0092B-C50C-407E-A947-70E740481C1C}">
+                                <a14:useLocalDpi xmlns:a14="http://schemas.microsoft.com/office/drawing/2010/main" val="0"/>
+                              </a:ext>
+                            </a:extLst>
+                          </a:blip>
+                          <a:srcRect/>
+                          <a:stretch>
+                            <a:fillRect/>
+                          </a:stretch>
+                        </pic:blipFill>
+                        <pic:spPr bwMode="auto">
+                          <a:xfrm>
+                            <a:off x="0" y="0"/>
+                            <a:ext cx="3957783" cy="3818031"/>
+                          </a:xfrm>
+                          <a:prstGeom prst="rect">
+                            <a:avLst/>
+                          </a:prstGeom>
+                          <a:noFill/>
+                          <a:ln>
+                            <a:noFill/>
+                          </a:ln>
+                        </pic:spPr>
+                      </pic:pic>
+                    </a:graphicData>
+                  </a:graphic>
+                </wp:inline>
+              </w:drawing>
+            </w:r>
+          </w:p>
         </w:tc>
       </w:tr>
     </w:tbl>
@@ -2569,7 +2753,7 @@
                 <w:sz w:val="20"/>
                 <w:szCs w:val="20"/>
               </w:rPr>
-              <w:t>2 – Saída de Produtos</w:t>
+              <w:t>3 – Movimentação de Produtos</w:t>
             </w:r>
           </w:p>
         </w:tc>
@@ -2599,16 +2783,7 @@
                 <w:sz w:val="20"/>
                 <w:szCs w:val="20"/>
               </w:rPr>
-              <w:t xml:space="preserve">DFD da Capacidade Operacional 1: </w:t>
-            </w:r>
-            <w:r>
-              <w:rPr>
-                <w:b/>
-                <w:bCs/>
-                <w:sz w:val="20"/>
-                <w:szCs w:val="20"/>
-              </w:rPr>
-              <w:t>Solicitação</w:t>
+              <w:t>DFD da Capacidade Operacional</w:t>
             </w:r>
           </w:p>
         </w:tc>
@@ -2625,121 +2800,63 @@
             <w:pPr>
               <w:jc w:val="center"/>
             </w:pPr>
-          </w:p>
-        </w:tc>
-      </w:tr>
-      <w:tr>
-        <w:trPr>
-          <w:trHeight w:val="190"/>
-        </w:trPr>
-        <w:tc>
-          <w:tcPr>
-            <w:tcW w:w="8468" w:type="dxa"/>
-          </w:tcPr>
-          <w:p>
-            <w:pPr>
-              <w:rPr>
-                <w:b/>
-                <w:bCs/>
-                <w:sz w:val="20"/>
-                <w:szCs w:val="20"/>
-              </w:rPr>
-            </w:pPr>
-            <w:r>
-              <w:rPr>
-                <w:b/>
-                <w:bCs/>
-                <w:sz w:val="20"/>
-                <w:szCs w:val="20"/>
-              </w:rPr>
-              <w:t xml:space="preserve">Cenário </w:t>
-            </w:r>
-            <w:r>
-              <w:rPr>
-                <w:b/>
-                <w:bCs/>
-                <w:sz w:val="20"/>
-                <w:szCs w:val="20"/>
-              </w:rPr>
-              <w:t>3</w:t>
-            </w:r>
-            <w:r>
-              <w:rPr>
-                <w:b/>
-                <w:bCs/>
-                <w:sz w:val="20"/>
-                <w:szCs w:val="20"/>
-              </w:rPr>
-              <w:t xml:space="preserve"> – </w:t>
-            </w:r>
-            <w:r>
-              <w:rPr>
-                <w:b/>
-                <w:bCs/>
-                <w:sz w:val="20"/>
-                <w:szCs w:val="20"/>
-              </w:rPr>
-              <w:t>Movimentação de Produtos</w:t>
-            </w:r>
-          </w:p>
-        </w:tc>
-      </w:tr>
-      <w:tr>
-        <w:trPr>
-          <w:trHeight w:val="190"/>
-        </w:trPr>
-        <w:tc>
-          <w:tcPr>
-            <w:tcW w:w="8468" w:type="dxa"/>
-          </w:tcPr>
-          <w:p>
-            <w:pPr>
-              <w:jc w:val="center"/>
-              <w:rPr>
-                <w:b/>
-                <w:bCs/>
-                <w:sz w:val="20"/>
-                <w:szCs w:val="20"/>
-              </w:rPr>
-            </w:pPr>
-            <w:r>
-              <w:rPr>
-                <w:b/>
-                <w:bCs/>
-                <w:sz w:val="20"/>
-                <w:szCs w:val="20"/>
-              </w:rPr>
-              <w:t xml:space="preserve">DFD da Capacidade Operacional 1: </w:t>
-            </w:r>
-            <w:r>
-              <w:rPr>
-                <w:b/>
-                <w:bCs/>
-                <w:sz w:val="20"/>
-                <w:szCs w:val="20"/>
-              </w:rPr>
-              <w:t>Monitorar</w:t>
-            </w:r>
-          </w:p>
-        </w:tc>
-      </w:tr>
-      <w:tr>
-        <w:trPr>
-          <w:trHeight w:val="725"/>
-        </w:trPr>
-        <w:tc>
-          <w:tcPr>
-            <w:tcW w:w="8468" w:type="dxa"/>
-          </w:tcPr>
-          <w:p>
-            <w:pPr>
-              <w:jc w:val="center"/>
-            </w:pPr>
+            <w:r>
+              <w:rPr>
+                <w:noProof/>
+              </w:rPr>
+              <w:drawing>
+                <wp:inline distT="0" distB="0" distL="0" distR="0" wp14:anchorId="28806B0E" wp14:editId="361BDC4A">
+                  <wp:extent cx="3916680" cy="3585226"/>
+                  <wp:effectExtent l="0" t="0" r="0" b="0"/>
+                  <wp:docPr id="5" name="Imagem 5"/>
+                  <wp:cNvGraphicFramePr>
+                    <a:graphicFrameLocks xmlns:a="http://schemas.openxmlformats.org/drawingml/2006/main" noChangeAspect="1"/>
+                  </wp:cNvGraphicFramePr>
+                  <a:graphic xmlns:a="http://schemas.openxmlformats.org/drawingml/2006/main">
+                    <a:graphicData uri="http://schemas.openxmlformats.org/drawingml/2006/picture">
+                      <pic:pic xmlns:pic="http://schemas.openxmlformats.org/drawingml/2006/picture">
+                        <pic:nvPicPr>
+                          <pic:cNvPr id="0" name="Picture 5"/>
+                          <pic:cNvPicPr>
+                            <a:picLocks noChangeAspect="1" noChangeArrowheads="1"/>
+                          </pic:cNvPicPr>
+                        </pic:nvPicPr>
+                        <pic:blipFill>
+                          <a:blip r:embed="rId10" cstate="print">
+                            <a:extLst>
+                              <a:ext uri="{28A0092B-C50C-407E-A947-70E740481C1C}">
+                                <a14:useLocalDpi xmlns:a14="http://schemas.microsoft.com/office/drawing/2010/main" val="0"/>
+                              </a:ext>
+                            </a:extLst>
+                          </a:blip>
+                          <a:srcRect/>
+                          <a:stretch>
+                            <a:fillRect/>
+                          </a:stretch>
+                        </pic:blipFill>
+                        <pic:spPr bwMode="auto">
+                          <a:xfrm>
+                            <a:off x="0" y="0"/>
+                            <a:ext cx="3921232" cy="3589393"/>
+                          </a:xfrm>
+                          <a:prstGeom prst="rect">
+                            <a:avLst/>
+                          </a:prstGeom>
+                          <a:noFill/>
+                          <a:ln>
+                            <a:noFill/>
+                          </a:ln>
+                        </pic:spPr>
+                      </pic:pic>
+                    </a:graphicData>
+                  </a:graphic>
+                </wp:inline>
+              </w:drawing>
+            </w:r>
           </w:p>
         </w:tc>
       </w:tr>
     </w:tbl>
-    <w:p/>
     <w:p/>
     <w:tbl>
       <w:tblPr>
@@ -2774,6 +2891,7 @@
                 <w:b/>
                 <w:bCs/>
               </w:rPr>
+              <w:lastRenderedPageBreak/>
               <w:t>SI – 3B</w:t>
             </w:r>
           </w:p>
@@ -3527,6 +3645,7 @@
               </w:rPr>
             </w:pPr>
             <w:r>
+              <w:lastRenderedPageBreak/>
               <w:t>Informa ao cliente o número do seu pedido</w:t>
             </w:r>
           </w:p>
@@ -4556,6 +4675,7 @@
                 <w:b/>
                 <w:bCs/>
               </w:rPr>
+              <w:lastRenderedPageBreak/>
               <w:t>SI – 3B</w:t>
             </w:r>
           </w:p>
@@ -4735,7 +4855,6 @@
       </w:pPr>
     </w:p>
     <w:sectPr>
-      <w:headerReference w:type="default" r:id="rId8"/>
       <w:pgSz w:w="11906" w:h="16838"/>
       <w:pgMar w:top="1417" w:right="1701" w:bottom="1417" w:left="1701" w:header="708" w:footer="708" w:gutter="0"/>
       <w:cols w:space="708"/>
@@ -4793,16 +4912,6 @@
     </w:p>
   </w:footnote>
 </w:footnotes>
-</file>
-
-<file path=word/header1.xml><?xml version="1.0" encoding="utf-8"?>
-<w:hdr xmlns:wpc="http://schemas.microsoft.com/office/word/2010/wordprocessingCanvas" xmlns:cx="http://schemas.microsoft.com/office/drawing/2014/chartex" xmlns:cx1="http://schemas.microsoft.com/office/drawing/2015/9/8/chartex" xmlns:cx2="http://schemas.microsoft.com/office/drawing/2015/10/21/chartex" xmlns:cx3="http://schemas.microsoft.com/office/drawing/2016/5/9/chartex" xmlns:cx4="http://schemas.microsoft.com/office/drawing/2016/5/10/chartex" xmlns:cx5="http://schemas.microsoft.com/office/drawing/2016/5/11/chartex" xmlns:cx6="http://schemas.microsoft.com/office/drawing/2016/5/12/chartex" xmlns:cx7="http://schemas.microsoft.com/office/drawing/2016/5/13/chartex" xmlns:cx8="http://schemas.microsoft.com/office/drawing/2016/5/14/chartex" xmlns:mc="http://schemas.openxmlformats.org/markup-compatibility/2006" xmlns:aink="http://schemas.microsoft.com/office/drawing/2016/ink" xmlns:am3d="http://schemas.microsoft.com/office/drawing/2017/model3d" xmlns:o="urn:schemas-microsoft-com:office:office" xmlns:r="http://schemas.openxmlformats.org/officeDocument/2006/relationships" xmlns:m="http://schemas.openxmlformats.org/officeDocument/2006/math" xmlns:v="urn:schemas-microsoft-com:vml" xmlns:wp14="http://schemas.microsoft.com/office/word/2010/wordprocessingDrawing" xmlns:wp="http://schemas.openxmlformats.org/drawingml/2006/wordprocessingDrawing" xmlns:w10="urn:schemas-microsoft-com:office:word" xmlns:w="http://schemas.openxmlformats.org/wordprocessingml/2006/main" xmlns:w14="http://schemas.microsoft.com/office/word/2010/wordml" xmlns:w15="http://schemas.microsoft.com/office/word/2012/wordml" xmlns:w16cex="http://schemas.microsoft.com/office/word/2018/wordml/cex" xmlns:w16cid="http://schemas.microsoft.com/office/word/2016/wordml/cid" xmlns:w16="http://schemas.microsoft.com/office/word/2018/wordml" xmlns:w16se="http://schemas.microsoft.com/office/word/2015/wordml/symex" xmlns:wpg="http://schemas.microsoft.com/office/word/2010/wordprocessingGroup" xmlns:wpi="http://schemas.microsoft.com/office/word/2010/wordprocessingInk" xmlns:wne="http://schemas.microsoft.com/office/word/2006/wordml" xmlns:wps="http://schemas.microsoft.com/office/word/2010/wordprocessingShape" mc:Ignorable="w14 w15 w16se w16cid w16 w16cex wp14">
-  <w:p>
-    <w:pPr>
-      <w:pStyle w:val="Cabealho"/>
-    </w:pPr>
-  </w:p>
-</w:hdr>
 </file>
 
 <file path=word/numbering.xml><?xml version="1.0" encoding="utf-8"?>

</xml_diff>

<commit_message>
ANÁLISE DOS EVENTOS AC3
</commit_message>
<xml_diff>
--- a/OPE1/AC3/AC3.docx
+++ b/OPE1/AC3/AC3.docx
@@ -971,7 +971,14 @@
                 <w:sz w:val="20"/>
                 <w:szCs w:val="20"/>
               </w:rPr>
-              <w:t xml:space="preserve"> solicitação de</w:t>
+              <w:t xml:space="preserve"> </w:t>
+            </w:r>
+            <w:r>
+              <w:rPr>
+                <w:sz w:val="20"/>
+                <w:szCs w:val="20"/>
+              </w:rPr>
+              <w:t>solicitação de</w:t>
             </w:r>
             <w:r>
               <w:rPr>
@@ -1578,7 +1585,14 @@
                 <w:sz w:val="20"/>
                 <w:szCs w:val="20"/>
               </w:rPr>
-              <w:t xml:space="preserve"> solicitação de baixa de </w:t>
+              <w:t xml:space="preserve"> </w:t>
+            </w:r>
+            <w:r>
+              <w:rPr>
+                <w:sz w:val="20"/>
+                <w:szCs w:val="20"/>
+              </w:rPr>
+              <w:t xml:space="preserve">solicitação de baixa de </w:t>
             </w:r>
             <w:r>
               <w:rPr>
@@ -3048,19 +3062,19 @@
     <w:tbl>
       <w:tblPr>
         <w:tblStyle w:val="Tabelacomgrade"/>
-        <w:tblW w:w="0" w:type="auto"/>
+        <w:tblW w:w="8503" w:type="dxa"/>
         <w:tblLook w:val="04A0" w:firstRow="1" w:lastRow="0" w:firstColumn="1" w:lastColumn="0" w:noHBand="0" w:noVBand="1"/>
       </w:tblPr>
       <w:tblGrid>
-        <w:gridCol w:w="8468"/>
+        <w:gridCol w:w="8532"/>
       </w:tblGrid>
       <w:tr>
         <w:trPr>
-          <w:trHeight w:val="190"/>
+          <w:trHeight w:val="144"/>
         </w:trPr>
         <w:tc>
           <w:tcPr>
-            <w:tcW w:w="8468" w:type="dxa"/>
+            <w:tcW w:w="8503" w:type="dxa"/>
           </w:tcPr>
           <w:p>
             <w:pPr>
@@ -3078,23 +3092,72 @@
                 <w:sz w:val="20"/>
                 <w:szCs w:val="20"/>
               </w:rPr>
-              <w:t>Cenário 1 – Compra e Venda de Livros</w:t>
+              <w:t xml:space="preserve">Cenário 1 – </w:t>
+            </w:r>
+            <w:r>
+              <w:rPr>
+                <w:b/>
+                <w:bCs/>
+                <w:sz w:val="20"/>
+                <w:szCs w:val="20"/>
+              </w:rPr>
+              <w:t>Entrada de Produtos</w:t>
             </w:r>
           </w:p>
         </w:tc>
       </w:tr>
       <w:tr>
         <w:trPr>
-          <w:trHeight w:val="3248"/>
+          <w:trHeight w:val="2472"/>
         </w:trPr>
         <w:tc>
           <w:tcPr>
-            <w:tcW w:w="8468" w:type="dxa"/>
+            <w:tcW w:w="8503" w:type="dxa"/>
           </w:tcPr>
           <w:p>
             <w:pPr>
               <w:jc w:val="center"/>
             </w:pPr>
+            <w:r>
+              <w:rPr>
+                <w:noProof/>
+              </w:rPr>
+              <w:drawing>
+                <wp:inline distT="0" distB="0" distL="0" distR="0" wp14:anchorId="02310062" wp14:editId="79220A6D">
+                  <wp:extent cx="5281246" cy="1514073"/>
+                  <wp:effectExtent l="0" t="0" r="0" b="0"/>
+                  <wp:docPr id="1" name="Imagem 1"/>
+                  <wp:cNvGraphicFramePr>
+                    <a:graphicFrameLocks xmlns:a="http://schemas.openxmlformats.org/drawingml/2006/main" noChangeAspect="1"/>
+                  </wp:cNvGraphicFramePr>
+                  <a:graphic xmlns:a="http://schemas.openxmlformats.org/drawingml/2006/main">
+                    <a:graphicData uri="http://schemas.openxmlformats.org/drawingml/2006/picture">
+                      <pic:pic xmlns:pic="http://schemas.openxmlformats.org/drawingml/2006/picture">
+                        <pic:nvPicPr>
+                          <pic:cNvPr id="1" name=""/>
+                          <pic:cNvPicPr/>
+                        </pic:nvPicPr>
+                        <pic:blipFill>
+                          <a:blip r:embed="rId11"/>
+                          <a:stretch>
+                            <a:fillRect/>
+                          </a:stretch>
+                        </pic:blipFill>
+                        <pic:spPr>
+                          <a:xfrm>
+                            <a:off x="0" y="0"/>
+                            <a:ext cx="5293885" cy="1517697"/>
+                          </a:xfrm>
+                          <a:prstGeom prst="rect">
+                            <a:avLst/>
+                          </a:prstGeom>
+                        </pic:spPr>
+                      </pic:pic>
+                    </a:graphicData>
+                  </a:graphic>
+                </wp:inline>
+              </w:drawing>
+            </w:r>
           </w:p>
         </w:tc>
       </w:tr>
@@ -3111,15 +3174,15 @@
         <w:tblLook w:val="04A0" w:firstRow="1" w:lastRow="0" w:firstColumn="1" w:lastColumn="0" w:noHBand="0" w:noVBand="1"/>
       </w:tblPr>
       <w:tblGrid>
-        <w:gridCol w:w="8468"/>
+        <w:gridCol w:w="8494"/>
       </w:tblGrid>
       <w:tr>
         <w:trPr>
-          <w:trHeight w:val="190"/>
+          <w:trHeight w:val="171"/>
         </w:trPr>
         <w:tc>
           <w:tcPr>
-            <w:tcW w:w="8468" w:type="dxa"/>
+            <w:tcW w:w="8457" w:type="dxa"/>
           </w:tcPr>
           <w:p>
             <w:pPr>
@@ -3164,27 +3227,258 @@
                 <w:sz w:val="20"/>
                 <w:szCs w:val="20"/>
               </w:rPr>
-              <w:t>...</w:t>
+              <w:t>Saída de Produtos</w:t>
             </w:r>
           </w:p>
         </w:tc>
       </w:tr>
       <w:tr>
         <w:trPr>
-          <w:trHeight w:val="3248"/>
+          <w:trHeight w:val="2923"/>
         </w:trPr>
         <w:tc>
           <w:tcPr>
-            <w:tcW w:w="8468" w:type="dxa"/>
+            <w:tcW w:w="8457" w:type="dxa"/>
           </w:tcPr>
           <w:p>
             <w:pPr>
               <w:jc w:val="center"/>
             </w:pPr>
+            <w:r>
+              <w:rPr>
+                <w:noProof/>
+              </w:rPr>
+              <w:drawing>
+                <wp:inline distT="0" distB="0" distL="0" distR="0" wp14:anchorId="2FDBD65F" wp14:editId="250DA5A4">
+                  <wp:extent cx="5287108" cy="1787445"/>
+                  <wp:effectExtent l="0" t="0" r="0" b="3810"/>
+                  <wp:docPr id="2" name="Imagem 2"/>
+                  <wp:cNvGraphicFramePr>
+                    <a:graphicFrameLocks xmlns:a="http://schemas.openxmlformats.org/drawingml/2006/main" noChangeAspect="1"/>
+                  </wp:cNvGraphicFramePr>
+                  <a:graphic xmlns:a="http://schemas.openxmlformats.org/drawingml/2006/main">
+                    <a:graphicData uri="http://schemas.openxmlformats.org/drawingml/2006/picture">
+                      <pic:pic xmlns:pic="http://schemas.openxmlformats.org/drawingml/2006/picture">
+                        <pic:nvPicPr>
+                          <pic:cNvPr id="1" name=""/>
+                          <pic:cNvPicPr/>
+                        </pic:nvPicPr>
+                        <pic:blipFill>
+                          <a:blip r:embed="rId12"/>
+                          <a:stretch>
+                            <a:fillRect/>
+                          </a:stretch>
+                        </pic:blipFill>
+                        <pic:spPr>
+                          <a:xfrm>
+                            <a:off x="0" y="0"/>
+                            <a:ext cx="5296786" cy="1790717"/>
+                          </a:xfrm>
+                          <a:prstGeom prst="rect">
+                            <a:avLst/>
+                          </a:prstGeom>
+                        </pic:spPr>
+                      </pic:pic>
+                    </a:graphicData>
+                  </a:graphic>
+                </wp:inline>
+              </w:drawing>
+            </w:r>
           </w:p>
         </w:tc>
       </w:tr>
     </w:tbl>
+    <w:p>
+      <w:pPr>
+        <w:spacing w:after="20"/>
+      </w:pPr>
+    </w:p>
+    <w:tbl>
+      <w:tblPr>
+        <w:tblStyle w:val="Tabelacomgrade"/>
+        <w:tblW w:w="0" w:type="auto"/>
+        <w:tblLook w:val="04A0" w:firstRow="1" w:lastRow="0" w:firstColumn="1" w:lastColumn="0" w:noHBand="0" w:noVBand="1"/>
+      </w:tblPr>
+      <w:tblGrid>
+        <w:gridCol w:w="8494"/>
+      </w:tblGrid>
+      <w:tr>
+        <w:trPr>
+          <w:trHeight w:val="60"/>
+        </w:trPr>
+        <w:tc>
+          <w:tcPr>
+            <w:tcW w:w="8420" w:type="dxa"/>
+          </w:tcPr>
+          <w:p>
+            <w:pPr>
+              <w:rPr>
+                <w:b/>
+                <w:bCs/>
+                <w:sz w:val="18"/>
+                <w:szCs w:val="18"/>
+              </w:rPr>
+            </w:pPr>
+            <w:r>
+              <w:rPr>
+                <w:b/>
+                <w:bCs/>
+                <w:sz w:val="20"/>
+                <w:szCs w:val="20"/>
+              </w:rPr>
+              <w:t xml:space="preserve">Cenário </w:t>
+            </w:r>
+            <w:r>
+              <w:rPr>
+                <w:b/>
+                <w:bCs/>
+                <w:sz w:val="20"/>
+                <w:szCs w:val="20"/>
+              </w:rPr>
+              <w:t>3</w:t>
+            </w:r>
+            <w:r>
+              <w:rPr>
+                <w:b/>
+                <w:bCs/>
+                <w:sz w:val="20"/>
+                <w:szCs w:val="20"/>
+              </w:rPr>
+              <w:t xml:space="preserve"> – </w:t>
+            </w:r>
+            <w:r>
+              <w:rPr>
+                <w:b/>
+                <w:bCs/>
+                <w:sz w:val="20"/>
+                <w:szCs w:val="20"/>
+              </w:rPr>
+              <w:t>Movimentação de Produtos</w:t>
+            </w:r>
+          </w:p>
+        </w:tc>
+      </w:tr>
+      <w:tr>
+        <w:trPr>
+          <w:trHeight w:val="1040"/>
+        </w:trPr>
+        <w:tc>
+          <w:tcPr>
+            <w:tcW w:w="8420" w:type="dxa"/>
+          </w:tcPr>
+          <w:p>
+            <w:pPr>
+              <w:jc w:val="center"/>
+            </w:pPr>
+            <w:r>
+              <w:rPr>
+                <w:noProof/>
+              </w:rPr>
+              <w:drawing>
+                <wp:inline distT="0" distB="0" distL="0" distR="0" wp14:anchorId="773068E4" wp14:editId="74A00B3E">
+                  <wp:extent cx="5280660" cy="586809"/>
+                  <wp:effectExtent l="0" t="0" r="0" b="3810"/>
+                  <wp:docPr id="6" name="Imagem 6"/>
+                  <wp:cNvGraphicFramePr>
+                    <a:graphicFrameLocks xmlns:a="http://schemas.openxmlformats.org/drawingml/2006/main" noChangeAspect="1"/>
+                  </wp:cNvGraphicFramePr>
+                  <a:graphic xmlns:a="http://schemas.openxmlformats.org/drawingml/2006/main">
+                    <a:graphicData uri="http://schemas.openxmlformats.org/drawingml/2006/picture">
+                      <pic:pic xmlns:pic="http://schemas.openxmlformats.org/drawingml/2006/picture">
+                        <pic:nvPicPr>
+                          <pic:cNvPr id="1" name=""/>
+                          <pic:cNvPicPr/>
+                        </pic:nvPicPr>
+                        <pic:blipFill>
+                          <a:blip r:embed="rId13"/>
+                          <a:stretch>
+                            <a:fillRect/>
+                          </a:stretch>
+                        </pic:blipFill>
+                        <pic:spPr>
+                          <a:xfrm>
+                            <a:off x="0" y="0"/>
+                            <a:ext cx="5291793" cy="588046"/>
+                          </a:xfrm>
+                          <a:prstGeom prst="rect">
+                            <a:avLst/>
+                          </a:prstGeom>
+                        </pic:spPr>
+                      </pic:pic>
+                    </a:graphicData>
+                  </a:graphic>
+                </wp:inline>
+              </w:drawing>
+            </w:r>
+          </w:p>
+        </w:tc>
+      </w:tr>
+    </w:tbl>
+    <w:p>
+      <w:pPr>
+        <w:spacing w:after="20"/>
+      </w:pPr>
+    </w:p>
+    <w:p>
+      <w:pPr>
+        <w:spacing w:after="20"/>
+      </w:pPr>
+    </w:p>
+    <w:p>
+      <w:pPr>
+        <w:spacing w:after="20"/>
+      </w:pPr>
+    </w:p>
+    <w:p>
+      <w:pPr>
+        <w:spacing w:after="20"/>
+      </w:pPr>
+    </w:p>
+    <w:p>
+      <w:pPr>
+        <w:spacing w:after="20"/>
+      </w:pPr>
+    </w:p>
+    <w:p>
+      <w:pPr>
+        <w:spacing w:after="20"/>
+      </w:pPr>
+    </w:p>
+    <w:p>
+      <w:pPr>
+        <w:spacing w:after="20"/>
+      </w:pPr>
+    </w:p>
+    <w:p>
+      <w:pPr>
+        <w:spacing w:after="20"/>
+      </w:pPr>
+    </w:p>
+    <w:p>
+      <w:pPr>
+        <w:spacing w:after="20"/>
+      </w:pPr>
+    </w:p>
+    <w:p>
+      <w:pPr>
+        <w:spacing w:after="20"/>
+      </w:pPr>
+    </w:p>
+    <w:p>
+      <w:pPr>
+        <w:spacing w:after="20"/>
+      </w:pPr>
+    </w:p>
+    <w:p>
+      <w:pPr>
+        <w:spacing w:after="20"/>
+      </w:pPr>
+    </w:p>
+    <w:p>
+      <w:pPr>
+        <w:spacing w:after="20"/>
+      </w:pPr>
+    </w:p>
     <w:p>
       <w:pPr>
         <w:spacing w:after="20"/>
@@ -3228,6 +3522,7 @@
                 <w:b/>
                 <w:bCs/>
               </w:rPr>
+              <w:lastRenderedPageBreak/>
               <w:t>SI – 3B</w:t>
             </w:r>
           </w:p>
@@ -3645,7 +3940,6 @@
               </w:rPr>
             </w:pPr>
             <w:r>
-              <w:lastRenderedPageBreak/>
               <w:t>Informa ao cliente o número do seu pedido</w:t>
             </w:r>
           </w:p>
@@ -4415,228 +4709,11 @@
         <w:spacing w:after="20"/>
       </w:pPr>
     </w:p>
-    <w:tbl>
-      <w:tblPr>
-        <w:tblStyle w:val="Tabelacomgrade"/>
-        <w:tblW w:w="0" w:type="auto"/>
-        <w:tblLook w:val="04A0" w:firstRow="1" w:lastRow="0" w:firstColumn="1" w:lastColumn="0" w:noHBand="0" w:noVBand="1"/>
-      </w:tblPr>
-      <w:tblGrid>
-        <w:gridCol w:w="2831"/>
-        <w:gridCol w:w="2831"/>
-        <w:gridCol w:w="2832"/>
-      </w:tblGrid>
-      <w:tr>
-        <w:trPr>
-          <w:trHeight w:val="397"/>
-        </w:trPr>
-        <w:tc>
-          <w:tcPr>
-            <w:tcW w:w="2831" w:type="dxa"/>
-            <w:vAlign w:val="center"/>
-          </w:tcPr>
-          <w:p>
-            <w:pPr>
-              <w:jc w:val="center"/>
-              <w:rPr>
-                <w:b/>
-                <w:bCs/>
-              </w:rPr>
-            </w:pPr>
-            <w:r>
-              <w:rPr>
-                <w:b/>
-                <w:bCs/>
-              </w:rPr>
-              <w:t>SI – 3B</w:t>
-            </w:r>
-          </w:p>
-        </w:tc>
-        <w:tc>
-          <w:tcPr>
-            <w:tcW w:w="2831" w:type="dxa"/>
-            <w:vAlign w:val="center"/>
-          </w:tcPr>
-          <w:p>
-            <w:pPr>
-              <w:jc w:val="center"/>
-              <w:rPr>
-                <w:b/>
-                <w:bCs/>
-              </w:rPr>
-            </w:pPr>
-            <w:r>
-              <w:rPr>
-                <w:b/>
-                <w:bCs/>
-              </w:rPr>
-              <w:t xml:space="preserve">OPE1 – </w:t>
-            </w:r>
-            <w:r>
-              <w:rPr>
-                <w:b/>
-                <w:bCs/>
-              </w:rPr>
-              <w:t>AC3</w:t>
-            </w:r>
-          </w:p>
-        </w:tc>
-        <w:tc>
-          <w:tcPr>
-            <w:tcW w:w="2832" w:type="dxa"/>
-            <w:vAlign w:val="center"/>
-          </w:tcPr>
-          <w:p>
-            <w:pPr>
-              <w:jc w:val="center"/>
-              <w:rPr>
-                <w:b/>
-                <w:bCs/>
-              </w:rPr>
-            </w:pPr>
-            <w:r>
-              <w:rPr>
-                <w:b/>
-                <w:bCs/>
-              </w:rPr>
-              <w:t>TECHTWINSSOFT</w:t>
-            </w:r>
-          </w:p>
-        </w:tc>
-      </w:tr>
-      <w:tr>
-        <w:trPr>
-          <w:trHeight w:val="397"/>
-        </w:trPr>
-        <w:tc>
-          <w:tcPr>
-            <w:tcW w:w="8494" w:type="dxa"/>
-            <w:gridSpan w:val="3"/>
-            <w:vAlign w:val="center"/>
-          </w:tcPr>
-          <w:p>
-            <w:pPr>
-              <w:jc w:val="center"/>
-              <w:rPr>
-                <w:b/>
-                <w:bCs/>
-              </w:rPr>
-            </w:pPr>
-            <w:r>
-              <w:rPr>
-                <w:b/>
-                <w:bCs/>
-              </w:rPr>
-              <w:t xml:space="preserve">ARTEFATO </w:t>
-            </w:r>
-            <w:r>
-              <w:rPr>
-                <w:b/>
-                <w:bCs/>
-              </w:rPr>
-              <w:t>20</w:t>
-            </w:r>
-            <w:r>
-              <w:rPr>
-                <w:b/>
-                <w:bCs/>
-              </w:rPr>
-              <w:t xml:space="preserve"> –</w:t>
-            </w:r>
-            <w:r>
-              <w:rPr>
-                <w:b/>
-                <w:bCs/>
-              </w:rPr>
-              <w:t xml:space="preserve"> </w:t>
-            </w:r>
-            <w:r>
-              <w:rPr>
-                <w:b/>
-                <w:bCs/>
-              </w:rPr>
-              <w:t>MODELO CONCEITUAL DE NEGÓCIO</w:t>
-            </w:r>
-          </w:p>
-          <w:p>
-            <w:pPr>
-              <w:jc w:val="center"/>
-              <w:rPr>
-                <w:b/>
-                <w:bCs/>
-              </w:rPr>
-            </w:pPr>
-            <w:r>
-              <w:rPr>
-                <w:b/>
-                <w:bCs/>
-              </w:rPr>
-              <w:t xml:space="preserve">                              (UM PARA CADA NÓ OPERACIONAL)</w:t>
-            </w:r>
-          </w:p>
-        </w:tc>
-      </w:tr>
-    </w:tbl>
     <w:p>
       <w:pPr>
         <w:spacing w:after="20"/>
       </w:pPr>
     </w:p>
-    <w:tbl>
-      <w:tblPr>
-        <w:tblStyle w:val="Tabelacomgrade"/>
-        <w:tblW w:w="0" w:type="auto"/>
-        <w:tblLook w:val="04A0" w:firstRow="1" w:lastRow="0" w:firstColumn="1" w:lastColumn="0" w:noHBand="0" w:noVBand="1"/>
-      </w:tblPr>
-      <w:tblGrid>
-        <w:gridCol w:w="8468"/>
-      </w:tblGrid>
-      <w:tr>
-        <w:trPr>
-          <w:trHeight w:val="190"/>
-        </w:trPr>
-        <w:tc>
-          <w:tcPr>
-            <w:tcW w:w="8468" w:type="dxa"/>
-          </w:tcPr>
-          <w:p>
-            <w:pPr>
-              <w:jc w:val="center"/>
-              <w:rPr>
-                <w:b/>
-                <w:bCs/>
-                <w:sz w:val="18"/>
-                <w:szCs w:val="18"/>
-              </w:rPr>
-            </w:pPr>
-            <w:r>
-              <w:rPr>
-                <w:b/>
-                <w:bCs/>
-                <w:sz w:val="20"/>
-                <w:szCs w:val="20"/>
-              </w:rPr>
-              <w:t>MODELO CONCEITUAL</w:t>
-            </w:r>
-          </w:p>
-        </w:tc>
-      </w:tr>
-      <w:tr>
-        <w:trPr>
-          <w:trHeight w:val="3248"/>
-        </w:trPr>
-        <w:tc>
-          <w:tcPr>
-            <w:tcW w:w="8468" w:type="dxa"/>
-          </w:tcPr>
-          <w:p>
-            <w:pPr>
-              <w:jc w:val="center"/>
-            </w:pPr>
-          </w:p>
-        </w:tc>
-      </w:tr>
-    </w:tbl>
     <w:p>
       <w:pPr>
         <w:spacing w:after="20"/>
@@ -4676,6 +4753,233 @@
                 <w:bCs/>
               </w:rPr>
               <w:lastRenderedPageBreak/>
+              <w:t>SI – 3B</w:t>
+            </w:r>
+          </w:p>
+        </w:tc>
+        <w:tc>
+          <w:tcPr>
+            <w:tcW w:w="2831" w:type="dxa"/>
+            <w:vAlign w:val="center"/>
+          </w:tcPr>
+          <w:p>
+            <w:pPr>
+              <w:jc w:val="center"/>
+              <w:rPr>
+                <w:b/>
+                <w:bCs/>
+              </w:rPr>
+            </w:pPr>
+            <w:r>
+              <w:rPr>
+                <w:b/>
+                <w:bCs/>
+              </w:rPr>
+              <w:t xml:space="preserve">OPE1 – </w:t>
+            </w:r>
+            <w:r>
+              <w:rPr>
+                <w:b/>
+                <w:bCs/>
+              </w:rPr>
+              <w:t>AC3</w:t>
+            </w:r>
+          </w:p>
+        </w:tc>
+        <w:tc>
+          <w:tcPr>
+            <w:tcW w:w="2832" w:type="dxa"/>
+            <w:vAlign w:val="center"/>
+          </w:tcPr>
+          <w:p>
+            <w:pPr>
+              <w:jc w:val="center"/>
+              <w:rPr>
+                <w:b/>
+                <w:bCs/>
+              </w:rPr>
+            </w:pPr>
+            <w:r>
+              <w:rPr>
+                <w:b/>
+                <w:bCs/>
+              </w:rPr>
+              <w:t>TECHTWINSSOFT</w:t>
+            </w:r>
+          </w:p>
+        </w:tc>
+      </w:tr>
+      <w:tr>
+        <w:trPr>
+          <w:trHeight w:val="397"/>
+        </w:trPr>
+        <w:tc>
+          <w:tcPr>
+            <w:tcW w:w="8494" w:type="dxa"/>
+            <w:gridSpan w:val="3"/>
+            <w:vAlign w:val="center"/>
+          </w:tcPr>
+          <w:p>
+            <w:pPr>
+              <w:jc w:val="center"/>
+              <w:rPr>
+                <w:b/>
+                <w:bCs/>
+              </w:rPr>
+            </w:pPr>
+            <w:r>
+              <w:rPr>
+                <w:b/>
+                <w:bCs/>
+              </w:rPr>
+              <w:t xml:space="preserve">ARTEFATO </w:t>
+            </w:r>
+            <w:r>
+              <w:rPr>
+                <w:b/>
+                <w:bCs/>
+              </w:rPr>
+              <w:t>20</w:t>
+            </w:r>
+            <w:r>
+              <w:rPr>
+                <w:b/>
+                <w:bCs/>
+              </w:rPr>
+              <w:t xml:space="preserve"> –</w:t>
+            </w:r>
+            <w:r>
+              <w:rPr>
+                <w:b/>
+                <w:bCs/>
+              </w:rPr>
+              <w:t xml:space="preserve"> </w:t>
+            </w:r>
+            <w:r>
+              <w:rPr>
+                <w:b/>
+                <w:bCs/>
+              </w:rPr>
+              <w:t>MODELO CONCEITUAL DE NEGÓCIO</w:t>
+            </w:r>
+          </w:p>
+          <w:p>
+            <w:pPr>
+              <w:jc w:val="center"/>
+              <w:rPr>
+                <w:b/>
+                <w:bCs/>
+              </w:rPr>
+            </w:pPr>
+            <w:r>
+              <w:rPr>
+                <w:b/>
+                <w:bCs/>
+              </w:rPr>
+              <w:t xml:space="preserve">                              (UM PARA CADA NÓ OPERACIONAL)</w:t>
+            </w:r>
+          </w:p>
+        </w:tc>
+      </w:tr>
+    </w:tbl>
+    <w:p>
+      <w:pPr>
+        <w:spacing w:after="20"/>
+      </w:pPr>
+    </w:p>
+    <w:tbl>
+      <w:tblPr>
+        <w:tblStyle w:val="Tabelacomgrade"/>
+        <w:tblW w:w="0" w:type="auto"/>
+        <w:tblLook w:val="04A0" w:firstRow="1" w:lastRow="0" w:firstColumn="1" w:lastColumn="0" w:noHBand="0" w:noVBand="1"/>
+      </w:tblPr>
+      <w:tblGrid>
+        <w:gridCol w:w="8468"/>
+      </w:tblGrid>
+      <w:tr>
+        <w:trPr>
+          <w:trHeight w:val="190"/>
+        </w:trPr>
+        <w:tc>
+          <w:tcPr>
+            <w:tcW w:w="8468" w:type="dxa"/>
+          </w:tcPr>
+          <w:p>
+            <w:pPr>
+              <w:jc w:val="center"/>
+              <w:rPr>
+                <w:b/>
+                <w:bCs/>
+                <w:sz w:val="18"/>
+                <w:szCs w:val="18"/>
+              </w:rPr>
+            </w:pPr>
+            <w:r>
+              <w:rPr>
+                <w:b/>
+                <w:bCs/>
+                <w:sz w:val="20"/>
+                <w:szCs w:val="20"/>
+              </w:rPr>
+              <w:t>MODELO CONCEITUAL</w:t>
+            </w:r>
+          </w:p>
+        </w:tc>
+      </w:tr>
+      <w:tr>
+        <w:trPr>
+          <w:trHeight w:val="3248"/>
+        </w:trPr>
+        <w:tc>
+          <w:tcPr>
+            <w:tcW w:w="8468" w:type="dxa"/>
+          </w:tcPr>
+          <w:p>
+            <w:pPr>
+              <w:jc w:val="center"/>
+            </w:pPr>
+          </w:p>
+        </w:tc>
+      </w:tr>
+    </w:tbl>
+    <w:p>
+      <w:pPr>
+        <w:spacing w:after="20"/>
+      </w:pPr>
+    </w:p>
+    <w:tbl>
+      <w:tblPr>
+        <w:tblStyle w:val="Tabelacomgrade"/>
+        <w:tblW w:w="0" w:type="auto"/>
+        <w:tblLook w:val="04A0" w:firstRow="1" w:lastRow="0" w:firstColumn="1" w:lastColumn="0" w:noHBand="0" w:noVBand="1"/>
+      </w:tblPr>
+      <w:tblGrid>
+        <w:gridCol w:w="2831"/>
+        <w:gridCol w:w="2831"/>
+        <w:gridCol w:w="2832"/>
+      </w:tblGrid>
+      <w:tr>
+        <w:trPr>
+          <w:trHeight w:val="397"/>
+        </w:trPr>
+        <w:tc>
+          <w:tcPr>
+            <w:tcW w:w="2831" w:type="dxa"/>
+            <w:vAlign w:val="center"/>
+          </w:tcPr>
+          <w:p>
+            <w:pPr>
+              <w:jc w:val="center"/>
+              <w:rPr>
+                <w:b/>
+                <w:bCs/>
+              </w:rPr>
+            </w:pPr>
+            <w:r>
+              <w:rPr>
+                <w:b/>
+                <w:bCs/>
+              </w:rPr>
               <w:t>SI – 3B</w:t>
             </w:r>
           </w:p>

</xml_diff>

<commit_message>
Alteração da AC3 - Descrição dos Processos de Negócios
</commit_message>
<xml_diff>
--- a/OPE1/AC3/AC3.docx
+++ b/OPE1/AC3/AC3.docx
@@ -3689,7 +3689,7 @@
                 <w:sz w:val="20"/>
                 <w:szCs w:val="20"/>
               </w:rPr>
-              <w:t>ANOTAR PEDIDO</w:t>
+              <w:t>CONFERIR ESTOQUE</w:t>
             </w:r>
           </w:p>
         </w:tc>
@@ -3737,7 +3737,7 @@
                 <w:sz w:val="20"/>
                 <w:szCs w:val="20"/>
               </w:rPr>
-              <w:t>Cliente faz pedido de livros</w:t>
+              <w:t>Gerente confere estoque atual</w:t>
             </w:r>
           </w:p>
         </w:tc>
@@ -3778,7 +3778,7 @@
                 <w:sz w:val="20"/>
                 <w:szCs w:val="20"/>
               </w:rPr>
-              <w:t>Anotar os pedidos realizados pelo cliente</w:t>
+              <w:t>Realizar uma verificação dos produtos que estão no estoque</w:t>
             </w:r>
           </w:p>
         </w:tc>
@@ -3819,7 +3819,7 @@
                 <w:sz w:val="20"/>
                 <w:szCs w:val="20"/>
               </w:rPr>
-              <w:t>Atendente</w:t>
+              <w:t>Gerente</w:t>
             </w:r>
           </w:p>
         </w:tc>
@@ -3860,7 +3860,516 @@
               </w:rPr>
             </w:pPr>
             <w:r>
-              <w:t>Verifica se os livros contidos no pedido realizado pelo cliente podem ser atendidos.</w:t>
+              <w:rPr>
+                <w:sz w:val="20"/>
+                <w:szCs w:val="20"/>
+              </w:rPr>
+              <w:t xml:space="preserve">Verifica se os </w:t>
+            </w:r>
+            <w:r>
+              <w:rPr>
+                <w:sz w:val="20"/>
+                <w:szCs w:val="20"/>
+              </w:rPr>
+              <w:t>produtos contidos no estoque estão em falta.</w:t>
+            </w:r>
+          </w:p>
+        </w:tc>
+      </w:tr>
+    </w:tbl>
+    <w:p>
+      <w:pPr>
+        <w:spacing w:after="20"/>
+      </w:pPr>
+    </w:p>
+    <w:tbl>
+      <w:tblPr>
+        <w:tblStyle w:val="Tabelacomgrade"/>
+        <w:tblW w:w="8500" w:type="dxa"/>
+        <w:tblLook w:val="04A0" w:firstRow="1" w:lastRow="0" w:firstColumn="1" w:lastColumn="0" w:noHBand="0" w:noVBand="1"/>
+      </w:tblPr>
+      <w:tblGrid>
+        <w:gridCol w:w="8500"/>
+      </w:tblGrid>
+      <w:tr>
+        <w:trPr>
+          <w:trHeight w:val="356"/>
+        </w:trPr>
+        <w:tc>
+          <w:tcPr>
+            <w:tcW w:w="8500" w:type="dxa"/>
+          </w:tcPr>
+          <w:p>
+            <w:pPr>
+              <w:rPr>
+                <w:sz w:val="20"/>
+                <w:szCs w:val="20"/>
+              </w:rPr>
+            </w:pPr>
+            <w:r>
+              <w:rPr>
+                <w:sz w:val="20"/>
+                <w:szCs w:val="20"/>
+              </w:rPr>
+              <w:t xml:space="preserve">Nome do Processo: </w:t>
+            </w:r>
+            <w:r>
+              <w:rPr>
+                <w:sz w:val="20"/>
+                <w:szCs w:val="20"/>
+              </w:rPr>
+              <w:tab/>
+            </w:r>
+            <w:r>
+              <w:rPr>
+                <w:b/>
+                <w:bCs/>
+                <w:sz w:val="20"/>
+                <w:szCs w:val="20"/>
+              </w:rPr>
+              <w:t>CONFERIR ESTOQUE</w:t>
+            </w:r>
+          </w:p>
+        </w:tc>
+      </w:tr>
+      <w:tr>
+        <w:trPr>
+          <w:trHeight w:val="356"/>
+        </w:trPr>
+        <w:tc>
+          <w:tcPr>
+            <w:tcW w:w="8500" w:type="dxa"/>
+          </w:tcPr>
+          <w:p>
+            <w:pPr>
+              <w:rPr>
+                <w:sz w:val="20"/>
+                <w:szCs w:val="20"/>
+              </w:rPr>
+            </w:pPr>
+            <w:r>
+              <w:rPr>
+                <w:sz w:val="20"/>
+                <w:szCs w:val="20"/>
+              </w:rPr>
+              <w:t>Evento:</w:t>
+            </w:r>
+            <w:r>
+              <w:rPr>
+                <w:sz w:val="20"/>
+                <w:szCs w:val="20"/>
+              </w:rPr>
+              <w:tab/>
+            </w:r>
+            <w:r>
+              <w:rPr>
+                <w:sz w:val="20"/>
+                <w:szCs w:val="20"/>
+              </w:rPr>
+              <w:tab/>
+            </w:r>
+            <w:r>
+              <w:rPr>
+                <w:b/>
+                <w:bCs/>
+                <w:sz w:val="20"/>
+                <w:szCs w:val="20"/>
+              </w:rPr>
+              <w:t>Funcionário</w:t>
+            </w:r>
+            <w:r>
+              <w:rPr>
+                <w:b/>
+                <w:bCs/>
+                <w:sz w:val="20"/>
+                <w:szCs w:val="20"/>
+              </w:rPr>
+              <w:t xml:space="preserve"> confere estoque atual</w:t>
+            </w:r>
+          </w:p>
+        </w:tc>
+      </w:tr>
+      <w:tr>
+        <w:trPr>
+          <w:trHeight w:val="356"/>
+        </w:trPr>
+        <w:tc>
+          <w:tcPr>
+            <w:tcW w:w="8500" w:type="dxa"/>
+          </w:tcPr>
+          <w:p>
+            <w:pPr>
+              <w:rPr>
+                <w:sz w:val="20"/>
+                <w:szCs w:val="20"/>
+              </w:rPr>
+            </w:pPr>
+            <w:r>
+              <w:rPr>
+                <w:sz w:val="20"/>
+                <w:szCs w:val="20"/>
+              </w:rPr>
+              <w:t>Objetivo:</w:t>
+            </w:r>
+            <w:r>
+              <w:rPr>
+                <w:sz w:val="20"/>
+                <w:szCs w:val="20"/>
+              </w:rPr>
+              <w:tab/>
+            </w:r>
+            <w:r>
+              <w:rPr>
+                <w:b/>
+                <w:bCs/>
+                <w:sz w:val="20"/>
+                <w:szCs w:val="20"/>
+              </w:rPr>
+              <w:t>Realizar uma verificação dos produtos que estão no estoque</w:t>
+            </w:r>
+          </w:p>
+        </w:tc>
+      </w:tr>
+      <w:tr>
+        <w:trPr>
+          <w:trHeight w:val="356"/>
+        </w:trPr>
+        <w:tc>
+          <w:tcPr>
+            <w:tcW w:w="8500" w:type="dxa"/>
+          </w:tcPr>
+          <w:p>
+            <w:pPr>
+              <w:rPr>
+                <w:sz w:val="20"/>
+                <w:szCs w:val="20"/>
+              </w:rPr>
+            </w:pPr>
+            <w:r>
+              <w:rPr>
+                <w:sz w:val="20"/>
+                <w:szCs w:val="20"/>
+              </w:rPr>
+              <w:t>Envolvidos:</w:t>
+            </w:r>
+            <w:r>
+              <w:rPr>
+                <w:sz w:val="20"/>
+                <w:szCs w:val="20"/>
+              </w:rPr>
+              <w:tab/>
+            </w:r>
+            <w:r>
+              <w:rPr>
+                <w:b/>
+                <w:bCs/>
+                <w:sz w:val="20"/>
+                <w:szCs w:val="20"/>
+              </w:rPr>
+              <w:t>Funcionário</w:t>
+            </w:r>
+          </w:p>
+        </w:tc>
+      </w:tr>
+      <w:tr>
+        <w:trPr>
+          <w:trHeight w:val="356"/>
+        </w:trPr>
+        <w:tc>
+          <w:tcPr>
+            <w:tcW w:w="8500" w:type="dxa"/>
+          </w:tcPr>
+          <w:p>
+            <w:pPr>
+              <w:rPr>
+                <w:sz w:val="20"/>
+                <w:szCs w:val="20"/>
+              </w:rPr>
+            </w:pPr>
+            <w:r>
+              <w:rPr>
+                <w:sz w:val="20"/>
+                <w:szCs w:val="20"/>
+              </w:rPr>
+              <w:t>Atividades:</w:t>
+            </w:r>
+          </w:p>
+          <w:p>
+            <w:pPr>
+              <w:pStyle w:val="PargrafodaLista"/>
+              <w:numPr>
+                <w:ilvl w:val="0"/>
+                <w:numId w:val="16"/>
+              </w:numPr>
+              <w:rPr>
+                <w:sz w:val="20"/>
+                <w:szCs w:val="20"/>
+              </w:rPr>
+            </w:pPr>
+            <w:r>
+              <w:rPr>
+                <w:sz w:val="20"/>
+                <w:szCs w:val="20"/>
+              </w:rPr>
+              <w:t>Verifica se os produtos contidos no estoque estão em falta.</w:t>
+            </w:r>
+          </w:p>
+        </w:tc>
+      </w:tr>
+    </w:tbl>
+    <w:p>
+      <w:pPr>
+        <w:spacing w:after="20"/>
+      </w:pPr>
+    </w:p>
+    <w:tbl>
+      <w:tblPr>
+        <w:tblStyle w:val="Tabelacomgrade"/>
+        <w:tblW w:w="8500" w:type="dxa"/>
+        <w:tblLook w:val="04A0" w:firstRow="1" w:lastRow="0" w:firstColumn="1" w:lastColumn="0" w:noHBand="0" w:noVBand="1"/>
+      </w:tblPr>
+      <w:tblGrid>
+        <w:gridCol w:w="8500"/>
+      </w:tblGrid>
+      <w:tr>
+        <w:trPr>
+          <w:trHeight w:val="356"/>
+        </w:trPr>
+        <w:tc>
+          <w:tcPr>
+            <w:tcW w:w="8500" w:type="dxa"/>
+          </w:tcPr>
+          <w:p>
+            <w:pPr>
+              <w:rPr>
+                <w:sz w:val="20"/>
+                <w:szCs w:val="20"/>
+              </w:rPr>
+            </w:pPr>
+            <w:r>
+              <w:rPr>
+                <w:sz w:val="20"/>
+                <w:szCs w:val="20"/>
+              </w:rPr>
+              <w:t xml:space="preserve">Nome do Processo: </w:t>
+            </w:r>
+            <w:r>
+              <w:rPr>
+                <w:sz w:val="20"/>
+                <w:szCs w:val="20"/>
+              </w:rPr>
+              <w:tab/>
+            </w:r>
+            <w:r>
+              <w:rPr>
+                <w:b/>
+                <w:bCs/>
+                <w:sz w:val="20"/>
+                <w:szCs w:val="20"/>
+              </w:rPr>
+              <w:t>CRIAR SOLICITAÇÃO DE ENTRADA DE PRODUTO</w:t>
+            </w:r>
+          </w:p>
+        </w:tc>
+      </w:tr>
+      <w:tr>
+        <w:trPr>
+          <w:trHeight w:val="356"/>
+        </w:trPr>
+        <w:tc>
+          <w:tcPr>
+            <w:tcW w:w="8500" w:type="dxa"/>
+          </w:tcPr>
+          <w:p>
+            <w:pPr>
+              <w:rPr>
+                <w:sz w:val="20"/>
+                <w:szCs w:val="20"/>
+              </w:rPr>
+            </w:pPr>
+            <w:r>
+              <w:rPr>
+                <w:sz w:val="20"/>
+                <w:szCs w:val="20"/>
+              </w:rPr>
+              <w:t>Evento:</w:t>
+            </w:r>
+            <w:r>
+              <w:rPr>
+                <w:sz w:val="20"/>
+                <w:szCs w:val="20"/>
+              </w:rPr>
+              <w:tab/>
+            </w:r>
+            <w:r>
+              <w:rPr>
+                <w:sz w:val="20"/>
+                <w:szCs w:val="20"/>
+              </w:rPr>
+              <w:tab/>
+            </w:r>
+            <w:r>
+              <w:rPr>
+                <w:b/>
+                <w:bCs/>
+                <w:sz w:val="20"/>
+                <w:szCs w:val="20"/>
+              </w:rPr>
+              <w:t>Gerente cria solicitação de entrada de produto</w:t>
+            </w:r>
+          </w:p>
+        </w:tc>
+      </w:tr>
+      <w:tr>
+        <w:trPr>
+          <w:trHeight w:val="356"/>
+        </w:trPr>
+        <w:tc>
+          <w:tcPr>
+            <w:tcW w:w="8500" w:type="dxa"/>
+          </w:tcPr>
+          <w:p>
+            <w:pPr>
+              <w:rPr>
+                <w:sz w:val="20"/>
+                <w:szCs w:val="20"/>
+              </w:rPr>
+            </w:pPr>
+            <w:r>
+              <w:rPr>
+                <w:sz w:val="20"/>
+                <w:szCs w:val="20"/>
+              </w:rPr>
+              <w:t>Objetivo:</w:t>
+            </w:r>
+            <w:r>
+              <w:rPr>
+                <w:sz w:val="20"/>
+                <w:szCs w:val="20"/>
+              </w:rPr>
+              <w:tab/>
+            </w:r>
+            <w:r>
+              <w:rPr>
+                <w:b/>
+                <w:bCs/>
+                <w:sz w:val="20"/>
+                <w:szCs w:val="20"/>
+              </w:rPr>
+              <w:t>Realizar a solicitação de novos produtos para a loja</w:t>
+            </w:r>
+          </w:p>
+        </w:tc>
+      </w:tr>
+      <w:tr>
+        <w:trPr>
+          <w:trHeight w:val="356"/>
+        </w:trPr>
+        <w:tc>
+          <w:tcPr>
+            <w:tcW w:w="8500" w:type="dxa"/>
+          </w:tcPr>
+          <w:p>
+            <w:pPr>
+              <w:rPr>
+                <w:sz w:val="20"/>
+                <w:szCs w:val="20"/>
+              </w:rPr>
+            </w:pPr>
+            <w:r>
+              <w:rPr>
+                <w:sz w:val="20"/>
+                <w:szCs w:val="20"/>
+              </w:rPr>
+              <w:t>Envolvidos:</w:t>
+            </w:r>
+            <w:r>
+              <w:rPr>
+                <w:sz w:val="20"/>
+                <w:szCs w:val="20"/>
+              </w:rPr>
+              <w:tab/>
+            </w:r>
+            <w:r>
+              <w:rPr>
+                <w:b/>
+                <w:bCs/>
+                <w:sz w:val="20"/>
+                <w:szCs w:val="20"/>
+              </w:rPr>
+              <w:t>Gerente</w:t>
+            </w:r>
+          </w:p>
+        </w:tc>
+      </w:tr>
+      <w:tr>
+        <w:trPr>
+          <w:trHeight w:val="356"/>
+        </w:trPr>
+        <w:tc>
+          <w:tcPr>
+            <w:tcW w:w="8500" w:type="dxa"/>
+          </w:tcPr>
+          <w:p>
+            <w:pPr>
+              <w:rPr>
+                <w:sz w:val="20"/>
+                <w:szCs w:val="20"/>
+              </w:rPr>
+            </w:pPr>
+            <w:r>
+              <w:rPr>
+                <w:sz w:val="20"/>
+                <w:szCs w:val="20"/>
+              </w:rPr>
+              <w:t>Atividades:</w:t>
+            </w:r>
+          </w:p>
+          <w:p>
+            <w:pPr>
+              <w:pStyle w:val="PargrafodaLista"/>
+              <w:numPr>
+                <w:ilvl w:val="0"/>
+                <w:numId w:val="16"/>
+              </w:numPr>
+              <w:rPr>
+                <w:sz w:val="20"/>
+                <w:szCs w:val="20"/>
+              </w:rPr>
+            </w:pPr>
+            <w:r>
+              <w:rPr>
+                <w:sz w:val="20"/>
+                <w:szCs w:val="20"/>
+              </w:rPr>
+              <w:t>Verifica se os produtos contidos no estoque estão em falta</w:t>
+            </w:r>
+            <w:r>
+              <w:rPr>
+                <w:sz w:val="20"/>
+                <w:szCs w:val="20"/>
+              </w:rPr>
+              <w:t>.</w:t>
+            </w:r>
+          </w:p>
+          <w:p>
+            <w:pPr>
+              <w:pStyle w:val="PargrafodaLista"/>
+              <w:numPr>
+                <w:ilvl w:val="0"/>
+                <w:numId w:val="16"/>
+              </w:numPr>
+              <w:rPr>
+                <w:sz w:val="20"/>
+                <w:szCs w:val="20"/>
+              </w:rPr>
+            </w:pPr>
+            <w:r>
+              <w:rPr>
+                <w:sz w:val="20"/>
+                <w:szCs w:val="20"/>
+              </w:rPr>
+              <w:t>Verifica no sistema as informações do fornecedor daquele produto.</w:t>
             </w:r>
           </w:p>
           <w:p>
@@ -3876,7 +4385,11 @@
               </w:rPr>
             </w:pPr>
             <w:r>
-              <w:t>Se algum livro não puder ser atendido, informa ao cliente que o pedido foi recusado e finaliza.</w:t>
+              <w:rPr>
+                <w:sz w:val="20"/>
+                <w:szCs w:val="20"/>
+              </w:rPr>
+              <w:t>Se as informações do fornecedor não relacionarem com o produto, será necessário atualizar essas informações.</w:t>
             </w:r>
           </w:p>
           <w:p>
@@ -3892,7 +4405,271 @@
               </w:rPr>
             </w:pPr>
             <w:r>
-              <w:t>Verifica se a livraria possui informações do cliente.</w:t>
+              <w:rPr>
+                <w:sz w:val="20"/>
+                <w:szCs w:val="20"/>
+              </w:rPr>
+              <w:t>Realiza a criação da solicitação de entrada de novos produtos para a loja.</w:t>
+            </w:r>
+          </w:p>
+        </w:tc>
+      </w:tr>
+    </w:tbl>
+    <w:p>
+      <w:pPr>
+        <w:spacing w:after="20"/>
+      </w:pPr>
+    </w:p>
+    <w:tbl>
+      <w:tblPr>
+        <w:tblStyle w:val="Tabelacomgrade"/>
+        <w:tblW w:w="8500" w:type="dxa"/>
+        <w:tblLook w:val="04A0" w:firstRow="1" w:lastRow="0" w:firstColumn="1" w:lastColumn="0" w:noHBand="0" w:noVBand="1"/>
+      </w:tblPr>
+      <w:tblGrid>
+        <w:gridCol w:w="8500"/>
+      </w:tblGrid>
+      <w:tr>
+        <w:trPr>
+          <w:trHeight w:val="356"/>
+        </w:trPr>
+        <w:tc>
+          <w:tcPr>
+            <w:tcW w:w="8500" w:type="dxa"/>
+          </w:tcPr>
+          <w:p>
+            <w:pPr>
+              <w:rPr>
+                <w:sz w:val="20"/>
+                <w:szCs w:val="20"/>
+              </w:rPr>
+            </w:pPr>
+            <w:r>
+              <w:rPr>
+                <w:sz w:val="20"/>
+                <w:szCs w:val="20"/>
+              </w:rPr>
+              <w:t xml:space="preserve">Nome do Processo: </w:t>
+            </w:r>
+            <w:r>
+              <w:rPr>
+                <w:sz w:val="20"/>
+                <w:szCs w:val="20"/>
+              </w:rPr>
+              <w:tab/>
+            </w:r>
+            <w:r>
+              <w:rPr>
+                <w:b/>
+                <w:bCs/>
+                <w:sz w:val="20"/>
+                <w:szCs w:val="20"/>
+              </w:rPr>
+              <w:t>CONFIRMAR</w:t>
+            </w:r>
+            <w:r>
+              <w:rPr>
+                <w:b/>
+                <w:bCs/>
+                <w:sz w:val="20"/>
+                <w:szCs w:val="20"/>
+              </w:rPr>
+              <w:t xml:space="preserve"> SOLICITAÇÃO DE ENTRADA DE PRODUTO</w:t>
+            </w:r>
+          </w:p>
+        </w:tc>
+      </w:tr>
+      <w:tr>
+        <w:trPr>
+          <w:trHeight w:val="356"/>
+        </w:trPr>
+        <w:tc>
+          <w:tcPr>
+            <w:tcW w:w="8500" w:type="dxa"/>
+          </w:tcPr>
+          <w:p>
+            <w:pPr>
+              <w:rPr>
+                <w:sz w:val="20"/>
+                <w:szCs w:val="20"/>
+              </w:rPr>
+            </w:pPr>
+            <w:r>
+              <w:rPr>
+                <w:sz w:val="20"/>
+                <w:szCs w:val="20"/>
+              </w:rPr>
+              <w:t>Evento:</w:t>
+            </w:r>
+            <w:r>
+              <w:rPr>
+                <w:sz w:val="20"/>
+                <w:szCs w:val="20"/>
+              </w:rPr>
+              <w:tab/>
+            </w:r>
+            <w:r>
+              <w:rPr>
+                <w:sz w:val="20"/>
+                <w:szCs w:val="20"/>
+              </w:rPr>
+              <w:tab/>
+            </w:r>
+            <w:r>
+              <w:rPr>
+                <w:b/>
+                <w:bCs/>
+                <w:sz w:val="20"/>
+                <w:szCs w:val="20"/>
+              </w:rPr>
+              <w:t>Funcionário confirma produtos solicitados</w:t>
+            </w:r>
+          </w:p>
+        </w:tc>
+      </w:tr>
+      <w:tr>
+        <w:trPr>
+          <w:trHeight w:val="356"/>
+        </w:trPr>
+        <w:tc>
+          <w:tcPr>
+            <w:tcW w:w="8500" w:type="dxa"/>
+          </w:tcPr>
+          <w:p>
+            <w:pPr>
+              <w:rPr>
+                <w:sz w:val="20"/>
+                <w:szCs w:val="20"/>
+              </w:rPr>
+            </w:pPr>
+            <w:r>
+              <w:rPr>
+                <w:sz w:val="20"/>
+                <w:szCs w:val="20"/>
+              </w:rPr>
+              <w:t>Objetivo:</w:t>
+            </w:r>
+            <w:r>
+              <w:rPr>
+                <w:sz w:val="20"/>
+                <w:szCs w:val="20"/>
+              </w:rPr>
+              <w:tab/>
+            </w:r>
+            <w:r>
+              <w:rPr>
+                <w:b/>
+                <w:bCs/>
+                <w:sz w:val="20"/>
+                <w:szCs w:val="20"/>
+              </w:rPr>
+              <w:t>Realizar a confirmação de que os produtos que foram solicitados chegaram na loja</w:t>
+            </w:r>
+          </w:p>
+        </w:tc>
+      </w:tr>
+      <w:tr>
+        <w:trPr>
+          <w:trHeight w:val="356"/>
+        </w:trPr>
+        <w:tc>
+          <w:tcPr>
+            <w:tcW w:w="8500" w:type="dxa"/>
+          </w:tcPr>
+          <w:p>
+            <w:pPr>
+              <w:rPr>
+                <w:sz w:val="20"/>
+                <w:szCs w:val="20"/>
+              </w:rPr>
+            </w:pPr>
+            <w:r>
+              <w:rPr>
+                <w:sz w:val="20"/>
+                <w:szCs w:val="20"/>
+              </w:rPr>
+              <w:t>Envolvidos:</w:t>
+            </w:r>
+            <w:r>
+              <w:rPr>
+                <w:sz w:val="20"/>
+                <w:szCs w:val="20"/>
+              </w:rPr>
+              <w:tab/>
+            </w:r>
+            <w:r>
+              <w:rPr>
+                <w:b/>
+                <w:bCs/>
+                <w:sz w:val="20"/>
+                <w:szCs w:val="20"/>
+              </w:rPr>
+              <w:t>Funcionário</w:t>
+            </w:r>
+          </w:p>
+        </w:tc>
+      </w:tr>
+      <w:tr>
+        <w:trPr>
+          <w:trHeight w:val="356"/>
+        </w:trPr>
+        <w:tc>
+          <w:tcPr>
+            <w:tcW w:w="8500" w:type="dxa"/>
+          </w:tcPr>
+          <w:p>
+            <w:pPr>
+              <w:rPr>
+                <w:sz w:val="20"/>
+                <w:szCs w:val="20"/>
+              </w:rPr>
+            </w:pPr>
+            <w:r>
+              <w:rPr>
+                <w:sz w:val="20"/>
+                <w:szCs w:val="20"/>
+              </w:rPr>
+              <w:t>Atividades:</w:t>
+            </w:r>
+          </w:p>
+          <w:p>
+            <w:pPr>
+              <w:pStyle w:val="PargrafodaLista"/>
+              <w:numPr>
+                <w:ilvl w:val="0"/>
+                <w:numId w:val="16"/>
+              </w:numPr>
+              <w:rPr>
+                <w:sz w:val="20"/>
+                <w:szCs w:val="20"/>
+              </w:rPr>
+            </w:pPr>
+            <w:r>
+              <w:rPr>
+                <w:sz w:val="20"/>
+                <w:szCs w:val="20"/>
+              </w:rPr>
+              <w:t>Verifica se chegou algum lote de novos produtos na loja.</w:t>
+            </w:r>
+          </w:p>
+          <w:p>
+            <w:pPr>
+              <w:pStyle w:val="PargrafodaLista"/>
+              <w:numPr>
+                <w:ilvl w:val="0"/>
+                <w:numId w:val="16"/>
+              </w:numPr>
+              <w:rPr>
+                <w:sz w:val="20"/>
+                <w:szCs w:val="20"/>
+              </w:rPr>
+            </w:pPr>
+            <w:r>
+              <w:rPr>
+                <w:sz w:val="20"/>
+                <w:szCs w:val="20"/>
+              </w:rPr>
+              <w:t>Verifica se há solicitações de entrada de produtos que estão pendentes.</w:t>
             </w:r>
           </w:p>
           <w:p>
@@ -3908,7 +4685,11 @@
               </w:rPr>
             </w:pPr>
             <w:r>
-              <w:t>Se as informações do cliente não existirem, então elas serão guardadas em Cliente, caso contrário, se necessário, atualiza as informações.</w:t>
+              <w:rPr>
+                <w:sz w:val="20"/>
+                <w:szCs w:val="20"/>
+              </w:rPr>
+              <w:t>Se não houver solicitação pendente, será necessário cadastrar para a confirmação dos novos produtos.</w:t>
             </w:r>
           </w:p>
           <w:p>
@@ -3924,7 +4705,275 @@
               </w:rPr>
             </w:pPr>
             <w:r>
-              <w:t>Guarda o pedido do cliente em Pedido.</w:t>
+              <w:rPr>
+                <w:sz w:val="20"/>
+                <w:szCs w:val="20"/>
+              </w:rPr>
+              <w:t>Realiza a confirmação da solicitação de entrada de novos produtos na loja.</w:t>
+            </w:r>
+          </w:p>
+        </w:tc>
+      </w:tr>
+    </w:tbl>
+    <w:p>
+      <w:pPr>
+        <w:spacing w:after="20"/>
+      </w:pPr>
+    </w:p>
+    <w:p>
+      <w:pPr>
+        <w:spacing w:after="20"/>
+      </w:pPr>
+    </w:p>
+    <w:p>
+      <w:pPr>
+        <w:spacing w:after="20"/>
+      </w:pPr>
+    </w:p>
+    <w:p>
+      <w:pPr>
+        <w:spacing w:after="20"/>
+      </w:pPr>
+    </w:p>
+    <w:p>
+      <w:pPr>
+        <w:spacing w:after="20"/>
+      </w:pPr>
+    </w:p>
+    <w:p>
+      <w:pPr>
+        <w:spacing w:after="20"/>
+      </w:pPr>
+    </w:p>
+    <w:tbl>
+      <w:tblPr>
+        <w:tblStyle w:val="Tabelacomgrade"/>
+        <w:tblW w:w="8500" w:type="dxa"/>
+        <w:tblLook w:val="04A0" w:firstRow="1" w:lastRow="0" w:firstColumn="1" w:lastColumn="0" w:noHBand="0" w:noVBand="1"/>
+      </w:tblPr>
+      <w:tblGrid>
+        <w:gridCol w:w="8500"/>
+      </w:tblGrid>
+      <w:tr>
+        <w:trPr>
+          <w:trHeight w:val="356"/>
+        </w:trPr>
+        <w:tc>
+          <w:tcPr>
+            <w:tcW w:w="8500" w:type="dxa"/>
+          </w:tcPr>
+          <w:p>
+            <w:pPr>
+              <w:rPr>
+                <w:sz w:val="20"/>
+                <w:szCs w:val="20"/>
+              </w:rPr>
+            </w:pPr>
+            <w:r>
+              <w:rPr>
+                <w:sz w:val="20"/>
+                <w:szCs w:val="20"/>
+              </w:rPr>
+              <w:lastRenderedPageBreak/>
+              <w:t xml:space="preserve">Nome do Processo: </w:t>
+            </w:r>
+            <w:r>
+              <w:rPr>
+                <w:sz w:val="20"/>
+                <w:szCs w:val="20"/>
+              </w:rPr>
+              <w:tab/>
+            </w:r>
+            <w:r>
+              <w:rPr>
+                <w:b/>
+                <w:bCs/>
+                <w:sz w:val="20"/>
+                <w:szCs w:val="20"/>
+              </w:rPr>
+              <w:t>REVERTER CONFIRMAÇÃO DE</w:t>
+            </w:r>
+            <w:r>
+              <w:rPr>
+                <w:b/>
+                <w:bCs/>
+                <w:sz w:val="20"/>
+                <w:szCs w:val="20"/>
+              </w:rPr>
+              <w:t xml:space="preserve"> SOLICITAÇÃO DE ENTRADA DE PRODUTO</w:t>
+            </w:r>
+          </w:p>
+        </w:tc>
+      </w:tr>
+      <w:tr>
+        <w:trPr>
+          <w:trHeight w:val="356"/>
+        </w:trPr>
+        <w:tc>
+          <w:tcPr>
+            <w:tcW w:w="8500" w:type="dxa"/>
+          </w:tcPr>
+          <w:p>
+            <w:pPr>
+              <w:rPr>
+                <w:sz w:val="20"/>
+                <w:szCs w:val="20"/>
+              </w:rPr>
+            </w:pPr>
+            <w:r>
+              <w:rPr>
+                <w:sz w:val="20"/>
+                <w:szCs w:val="20"/>
+              </w:rPr>
+              <w:t>Evento:</w:t>
+            </w:r>
+            <w:r>
+              <w:rPr>
+                <w:sz w:val="20"/>
+                <w:szCs w:val="20"/>
+              </w:rPr>
+              <w:tab/>
+            </w:r>
+            <w:r>
+              <w:rPr>
+                <w:sz w:val="20"/>
+                <w:szCs w:val="20"/>
+              </w:rPr>
+              <w:tab/>
+            </w:r>
+            <w:r>
+              <w:rPr>
+                <w:b/>
+                <w:bCs/>
+                <w:sz w:val="20"/>
+                <w:szCs w:val="20"/>
+              </w:rPr>
+              <w:t xml:space="preserve">Funcionário </w:t>
+            </w:r>
+            <w:r>
+              <w:rPr>
+                <w:b/>
+                <w:bCs/>
+                <w:sz w:val="20"/>
+                <w:szCs w:val="20"/>
+              </w:rPr>
+              <w:t>reverte</w:t>
+            </w:r>
+            <w:r>
+              <w:rPr>
+                <w:b/>
+                <w:bCs/>
+                <w:sz w:val="20"/>
+                <w:szCs w:val="20"/>
+              </w:rPr>
+              <w:t xml:space="preserve"> produtos solicitados</w:t>
+            </w:r>
+          </w:p>
+        </w:tc>
+      </w:tr>
+      <w:tr>
+        <w:trPr>
+          <w:trHeight w:val="356"/>
+        </w:trPr>
+        <w:tc>
+          <w:tcPr>
+            <w:tcW w:w="8500" w:type="dxa"/>
+          </w:tcPr>
+          <w:p>
+            <w:pPr>
+              <w:rPr>
+                <w:sz w:val="20"/>
+                <w:szCs w:val="20"/>
+              </w:rPr>
+            </w:pPr>
+            <w:r>
+              <w:rPr>
+                <w:sz w:val="20"/>
+                <w:szCs w:val="20"/>
+              </w:rPr>
+              <w:t>Objetivo:</w:t>
+            </w:r>
+            <w:r>
+              <w:rPr>
+                <w:sz w:val="20"/>
+                <w:szCs w:val="20"/>
+              </w:rPr>
+              <w:tab/>
+            </w:r>
+            <w:r>
+              <w:rPr>
+                <w:b/>
+                <w:bCs/>
+                <w:sz w:val="20"/>
+                <w:szCs w:val="20"/>
+              </w:rPr>
+              <w:t>Realizar a reversão da entrada dos novos produtos, caso ocorreu algum problema</w:t>
+            </w:r>
+          </w:p>
+        </w:tc>
+      </w:tr>
+      <w:tr>
+        <w:trPr>
+          <w:trHeight w:val="356"/>
+        </w:trPr>
+        <w:tc>
+          <w:tcPr>
+            <w:tcW w:w="8500" w:type="dxa"/>
+          </w:tcPr>
+          <w:p>
+            <w:pPr>
+              <w:rPr>
+                <w:sz w:val="20"/>
+                <w:szCs w:val="20"/>
+              </w:rPr>
+            </w:pPr>
+            <w:r>
+              <w:rPr>
+                <w:sz w:val="20"/>
+                <w:szCs w:val="20"/>
+              </w:rPr>
+              <w:t>Envolvidos:</w:t>
+            </w:r>
+            <w:r>
+              <w:rPr>
+                <w:sz w:val="20"/>
+                <w:szCs w:val="20"/>
+              </w:rPr>
+              <w:tab/>
+            </w:r>
+            <w:r>
+              <w:rPr>
+                <w:b/>
+                <w:bCs/>
+                <w:sz w:val="20"/>
+                <w:szCs w:val="20"/>
+              </w:rPr>
+              <w:t>Funcionário</w:t>
+            </w:r>
+          </w:p>
+        </w:tc>
+      </w:tr>
+      <w:tr>
+        <w:trPr>
+          <w:trHeight w:val="356"/>
+        </w:trPr>
+        <w:tc>
+          <w:tcPr>
+            <w:tcW w:w="8500" w:type="dxa"/>
+          </w:tcPr>
+          <w:p>
+            <w:pPr>
+              <w:rPr>
+                <w:sz w:val="20"/>
+                <w:szCs w:val="20"/>
+              </w:rPr>
+            </w:pPr>
+            <w:r>
+              <w:rPr>
+                <w:sz w:val="20"/>
+                <w:szCs w:val="20"/>
+              </w:rPr>
+              <w:t>Atividades:</w:t>
             </w:r>
           </w:p>
           <w:p>
@@ -3940,12 +4989,1808 @@
               </w:rPr>
             </w:pPr>
             <w:r>
-              <w:t>Informa ao cliente o número do seu pedido</w:t>
+              <w:rPr>
+                <w:sz w:val="20"/>
+                <w:szCs w:val="20"/>
+              </w:rPr>
+              <w:t>Verifica se houve problemas com os novos produtos que chegaram na loja.</w:t>
+            </w:r>
+          </w:p>
+          <w:p>
+            <w:pPr>
+              <w:pStyle w:val="PargrafodaLista"/>
+              <w:numPr>
+                <w:ilvl w:val="0"/>
+                <w:numId w:val="18"/>
+              </w:numPr>
+              <w:rPr>
+                <w:sz w:val="20"/>
+                <w:szCs w:val="20"/>
+              </w:rPr>
+            </w:pPr>
+            <w:r>
+              <w:rPr>
+                <w:sz w:val="20"/>
+                <w:szCs w:val="20"/>
+              </w:rPr>
+              <w:t>Se não houve problemas, não será necessário a realização da reversão de nenhuma solicitação de entrada de produto que foi concluída.</w:t>
+            </w:r>
+          </w:p>
+          <w:p>
+            <w:pPr>
+              <w:pStyle w:val="PargrafodaLista"/>
+              <w:numPr>
+                <w:ilvl w:val="0"/>
+                <w:numId w:val="16"/>
+              </w:numPr>
+              <w:rPr>
+                <w:sz w:val="20"/>
+                <w:szCs w:val="20"/>
+              </w:rPr>
+            </w:pPr>
+            <w:r>
+              <w:rPr>
+                <w:sz w:val="20"/>
+                <w:szCs w:val="20"/>
+              </w:rPr>
+              <w:t>Realiza a reversão das entradas dos novos produtos na loja</w:t>
+            </w:r>
+            <w:r>
+              <w:rPr>
+                <w:sz w:val="20"/>
+                <w:szCs w:val="20"/>
+              </w:rPr>
+              <w:t>.</w:t>
             </w:r>
           </w:p>
         </w:tc>
       </w:tr>
     </w:tbl>
+    <w:p>
+      <w:pPr>
+        <w:spacing w:after="20"/>
+      </w:pPr>
+    </w:p>
+    <w:tbl>
+      <w:tblPr>
+        <w:tblStyle w:val="Tabelacomgrade"/>
+        <w:tblW w:w="8500" w:type="dxa"/>
+        <w:tblLook w:val="04A0" w:firstRow="1" w:lastRow="0" w:firstColumn="1" w:lastColumn="0" w:noHBand="0" w:noVBand="1"/>
+      </w:tblPr>
+      <w:tblGrid>
+        <w:gridCol w:w="8500"/>
+      </w:tblGrid>
+      <w:tr>
+        <w:trPr>
+          <w:trHeight w:val="356"/>
+        </w:trPr>
+        <w:tc>
+          <w:tcPr>
+            <w:tcW w:w="8500" w:type="dxa"/>
+          </w:tcPr>
+          <w:p>
+            <w:pPr>
+              <w:rPr>
+                <w:sz w:val="20"/>
+                <w:szCs w:val="20"/>
+              </w:rPr>
+            </w:pPr>
+            <w:r>
+              <w:rPr>
+                <w:sz w:val="20"/>
+                <w:szCs w:val="20"/>
+              </w:rPr>
+              <w:t xml:space="preserve">Nome do Processo: </w:t>
+            </w:r>
+            <w:r>
+              <w:rPr>
+                <w:sz w:val="20"/>
+                <w:szCs w:val="20"/>
+              </w:rPr>
+              <w:tab/>
+            </w:r>
+            <w:r>
+              <w:rPr>
+                <w:b/>
+                <w:bCs/>
+                <w:sz w:val="20"/>
+                <w:szCs w:val="20"/>
+              </w:rPr>
+              <w:t>CRIAR S</w:t>
+            </w:r>
+            <w:r>
+              <w:rPr>
+                <w:b/>
+                <w:bCs/>
+                <w:sz w:val="20"/>
+                <w:szCs w:val="20"/>
+              </w:rPr>
+              <w:t xml:space="preserve">OLICITAÇÃO DE </w:t>
+            </w:r>
+            <w:r>
+              <w:rPr>
+                <w:b/>
+                <w:bCs/>
+                <w:sz w:val="20"/>
+                <w:szCs w:val="20"/>
+              </w:rPr>
+              <w:t>BAIXA</w:t>
+            </w:r>
+            <w:r>
+              <w:rPr>
+                <w:b/>
+                <w:bCs/>
+                <w:sz w:val="20"/>
+                <w:szCs w:val="20"/>
+              </w:rPr>
+              <w:t xml:space="preserve"> DE PRODUTO</w:t>
+            </w:r>
+          </w:p>
+        </w:tc>
+      </w:tr>
+      <w:tr>
+        <w:trPr>
+          <w:trHeight w:val="356"/>
+        </w:trPr>
+        <w:tc>
+          <w:tcPr>
+            <w:tcW w:w="8500" w:type="dxa"/>
+          </w:tcPr>
+          <w:p>
+            <w:pPr>
+              <w:rPr>
+                <w:sz w:val="20"/>
+                <w:szCs w:val="20"/>
+              </w:rPr>
+            </w:pPr>
+            <w:r>
+              <w:rPr>
+                <w:sz w:val="20"/>
+                <w:szCs w:val="20"/>
+              </w:rPr>
+              <w:t>Evento:</w:t>
+            </w:r>
+            <w:r>
+              <w:rPr>
+                <w:sz w:val="20"/>
+                <w:szCs w:val="20"/>
+              </w:rPr>
+              <w:tab/>
+            </w:r>
+            <w:r>
+              <w:rPr>
+                <w:sz w:val="20"/>
+                <w:szCs w:val="20"/>
+              </w:rPr>
+              <w:tab/>
+            </w:r>
+            <w:r>
+              <w:rPr>
+                <w:b/>
+                <w:bCs/>
+                <w:sz w:val="20"/>
+                <w:szCs w:val="20"/>
+              </w:rPr>
+              <w:t xml:space="preserve">Funcionário </w:t>
+            </w:r>
+            <w:r>
+              <w:rPr>
+                <w:b/>
+                <w:bCs/>
+                <w:sz w:val="20"/>
+                <w:szCs w:val="20"/>
+              </w:rPr>
+              <w:t>cria solicitação de saída de produto</w:t>
+            </w:r>
+          </w:p>
+        </w:tc>
+      </w:tr>
+      <w:tr>
+        <w:trPr>
+          <w:trHeight w:val="356"/>
+        </w:trPr>
+        <w:tc>
+          <w:tcPr>
+            <w:tcW w:w="8500" w:type="dxa"/>
+          </w:tcPr>
+          <w:p>
+            <w:pPr>
+              <w:rPr>
+                <w:sz w:val="20"/>
+                <w:szCs w:val="20"/>
+              </w:rPr>
+            </w:pPr>
+            <w:r>
+              <w:rPr>
+                <w:sz w:val="20"/>
+                <w:szCs w:val="20"/>
+              </w:rPr>
+              <w:t>Objetivo:</w:t>
+            </w:r>
+            <w:r>
+              <w:rPr>
+                <w:sz w:val="20"/>
+                <w:szCs w:val="20"/>
+              </w:rPr>
+              <w:tab/>
+            </w:r>
+            <w:r>
+              <w:rPr>
+                <w:b/>
+                <w:bCs/>
+                <w:sz w:val="20"/>
+                <w:szCs w:val="20"/>
+              </w:rPr>
+              <w:t>Realizar a solicitação de saída de produtos da loja</w:t>
+            </w:r>
+          </w:p>
+        </w:tc>
+      </w:tr>
+      <w:tr>
+        <w:trPr>
+          <w:trHeight w:val="356"/>
+        </w:trPr>
+        <w:tc>
+          <w:tcPr>
+            <w:tcW w:w="8500" w:type="dxa"/>
+          </w:tcPr>
+          <w:p>
+            <w:pPr>
+              <w:rPr>
+                <w:sz w:val="20"/>
+                <w:szCs w:val="20"/>
+              </w:rPr>
+            </w:pPr>
+            <w:r>
+              <w:rPr>
+                <w:sz w:val="20"/>
+                <w:szCs w:val="20"/>
+              </w:rPr>
+              <w:t>Envolvidos:</w:t>
+            </w:r>
+            <w:r>
+              <w:rPr>
+                <w:sz w:val="20"/>
+                <w:szCs w:val="20"/>
+              </w:rPr>
+              <w:tab/>
+            </w:r>
+            <w:r>
+              <w:rPr>
+                <w:b/>
+                <w:bCs/>
+                <w:sz w:val="20"/>
+                <w:szCs w:val="20"/>
+              </w:rPr>
+              <w:t>Funcionário</w:t>
+            </w:r>
+          </w:p>
+        </w:tc>
+      </w:tr>
+      <w:tr>
+        <w:trPr>
+          <w:trHeight w:val="356"/>
+        </w:trPr>
+        <w:tc>
+          <w:tcPr>
+            <w:tcW w:w="8500" w:type="dxa"/>
+          </w:tcPr>
+          <w:p>
+            <w:pPr>
+              <w:rPr>
+                <w:sz w:val="20"/>
+                <w:szCs w:val="20"/>
+              </w:rPr>
+            </w:pPr>
+            <w:r>
+              <w:rPr>
+                <w:sz w:val="20"/>
+                <w:szCs w:val="20"/>
+              </w:rPr>
+              <w:t>Atividades:</w:t>
+            </w:r>
+          </w:p>
+          <w:p>
+            <w:pPr>
+              <w:pStyle w:val="PargrafodaLista"/>
+              <w:numPr>
+                <w:ilvl w:val="0"/>
+                <w:numId w:val="16"/>
+              </w:numPr>
+              <w:rPr>
+                <w:sz w:val="20"/>
+                <w:szCs w:val="20"/>
+              </w:rPr>
+            </w:pPr>
+            <w:r>
+              <w:rPr>
+                <w:sz w:val="20"/>
+                <w:szCs w:val="20"/>
+              </w:rPr>
+              <w:t>Verifica o número da venda do produto para o cliente.</w:t>
+            </w:r>
+          </w:p>
+          <w:p>
+            <w:pPr>
+              <w:pStyle w:val="PargrafodaLista"/>
+              <w:numPr>
+                <w:ilvl w:val="0"/>
+                <w:numId w:val="16"/>
+              </w:numPr>
+              <w:rPr>
+                <w:sz w:val="20"/>
+                <w:szCs w:val="20"/>
+              </w:rPr>
+            </w:pPr>
+            <w:r>
+              <w:rPr>
+                <w:sz w:val="20"/>
+                <w:szCs w:val="20"/>
+              </w:rPr>
+              <w:t>Realiza a criação da solicitação de baixa daquele produto do estoque</w:t>
+            </w:r>
+            <w:r>
+              <w:rPr>
+                <w:sz w:val="20"/>
+                <w:szCs w:val="20"/>
+              </w:rPr>
+              <w:t>.</w:t>
+            </w:r>
+          </w:p>
+        </w:tc>
+      </w:tr>
+    </w:tbl>
+    <w:p>
+      <w:pPr>
+        <w:spacing w:after="20"/>
+      </w:pPr>
+    </w:p>
+    <w:tbl>
+      <w:tblPr>
+        <w:tblStyle w:val="Tabelacomgrade"/>
+        <w:tblW w:w="8500" w:type="dxa"/>
+        <w:tblLook w:val="04A0" w:firstRow="1" w:lastRow="0" w:firstColumn="1" w:lastColumn="0" w:noHBand="0" w:noVBand="1"/>
+      </w:tblPr>
+      <w:tblGrid>
+        <w:gridCol w:w="8500"/>
+      </w:tblGrid>
+      <w:tr>
+        <w:trPr>
+          <w:trHeight w:val="356"/>
+        </w:trPr>
+        <w:tc>
+          <w:tcPr>
+            <w:tcW w:w="8500" w:type="dxa"/>
+          </w:tcPr>
+          <w:p>
+            <w:pPr>
+              <w:rPr>
+                <w:sz w:val="20"/>
+                <w:szCs w:val="20"/>
+              </w:rPr>
+            </w:pPr>
+            <w:r>
+              <w:rPr>
+                <w:sz w:val="20"/>
+                <w:szCs w:val="20"/>
+              </w:rPr>
+              <w:t xml:space="preserve">Nome do Processo: </w:t>
+            </w:r>
+            <w:r>
+              <w:rPr>
+                <w:sz w:val="20"/>
+                <w:szCs w:val="20"/>
+              </w:rPr>
+              <w:tab/>
+            </w:r>
+            <w:r>
+              <w:rPr>
+                <w:b/>
+                <w:bCs/>
+                <w:sz w:val="20"/>
+                <w:szCs w:val="20"/>
+              </w:rPr>
+              <w:t xml:space="preserve">CONFIRMAR SOLICITAÇÃO DE </w:t>
+            </w:r>
+            <w:r>
+              <w:rPr>
+                <w:b/>
+                <w:bCs/>
+                <w:sz w:val="20"/>
+                <w:szCs w:val="20"/>
+              </w:rPr>
+              <w:t>BAIXA</w:t>
+            </w:r>
+            <w:r>
+              <w:rPr>
+                <w:b/>
+                <w:bCs/>
+                <w:sz w:val="20"/>
+                <w:szCs w:val="20"/>
+              </w:rPr>
+              <w:t xml:space="preserve"> DE PRODUTO</w:t>
+            </w:r>
+          </w:p>
+        </w:tc>
+      </w:tr>
+      <w:tr>
+        <w:trPr>
+          <w:trHeight w:val="356"/>
+        </w:trPr>
+        <w:tc>
+          <w:tcPr>
+            <w:tcW w:w="8500" w:type="dxa"/>
+          </w:tcPr>
+          <w:p>
+            <w:pPr>
+              <w:rPr>
+                <w:sz w:val="20"/>
+                <w:szCs w:val="20"/>
+              </w:rPr>
+            </w:pPr>
+            <w:r>
+              <w:rPr>
+                <w:sz w:val="20"/>
+                <w:szCs w:val="20"/>
+              </w:rPr>
+              <w:t>Evento:</w:t>
+            </w:r>
+            <w:r>
+              <w:rPr>
+                <w:sz w:val="20"/>
+                <w:szCs w:val="20"/>
+              </w:rPr>
+              <w:tab/>
+            </w:r>
+            <w:r>
+              <w:rPr>
+                <w:sz w:val="20"/>
+                <w:szCs w:val="20"/>
+              </w:rPr>
+              <w:tab/>
+            </w:r>
+            <w:r>
+              <w:rPr>
+                <w:b/>
+                <w:bCs/>
+                <w:sz w:val="20"/>
+                <w:szCs w:val="20"/>
+              </w:rPr>
+              <w:t>Funcionário</w:t>
+            </w:r>
+            <w:r>
+              <w:rPr>
+                <w:b/>
+                <w:bCs/>
+                <w:sz w:val="20"/>
+                <w:szCs w:val="20"/>
+              </w:rPr>
+              <w:t xml:space="preserve"> confirma saída de produtos</w:t>
+            </w:r>
+          </w:p>
+        </w:tc>
+      </w:tr>
+      <w:tr>
+        <w:trPr>
+          <w:trHeight w:val="356"/>
+        </w:trPr>
+        <w:tc>
+          <w:tcPr>
+            <w:tcW w:w="8500" w:type="dxa"/>
+          </w:tcPr>
+          <w:p>
+            <w:pPr>
+              <w:rPr>
+                <w:sz w:val="20"/>
+                <w:szCs w:val="20"/>
+              </w:rPr>
+            </w:pPr>
+            <w:r>
+              <w:rPr>
+                <w:sz w:val="20"/>
+                <w:szCs w:val="20"/>
+              </w:rPr>
+              <w:t>Objetivo:</w:t>
+            </w:r>
+            <w:r>
+              <w:rPr>
+                <w:sz w:val="20"/>
+                <w:szCs w:val="20"/>
+              </w:rPr>
+              <w:tab/>
+            </w:r>
+            <w:r>
+              <w:rPr>
+                <w:b/>
+                <w:bCs/>
+                <w:sz w:val="20"/>
+                <w:szCs w:val="20"/>
+              </w:rPr>
+              <w:t>Realizar a confirmação de que os produtos que foram vendidos saíram da loja</w:t>
+            </w:r>
+          </w:p>
+        </w:tc>
+      </w:tr>
+      <w:tr>
+        <w:trPr>
+          <w:trHeight w:val="356"/>
+        </w:trPr>
+        <w:tc>
+          <w:tcPr>
+            <w:tcW w:w="8500" w:type="dxa"/>
+          </w:tcPr>
+          <w:p>
+            <w:pPr>
+              <w:rPr>
+                <w:sz w:val="20"/>
+                <w:szCs w:val="20"/>
+              </w:rPr>
+            </w:pPr>
+            <w:r>
+              <w:rPr>
+                <w:sz w:val="20"/>
+                <w:szCs w:val="20"/>
+              </w:rPr>
+              <w:t>Envolvidos:</w:t>
+            </w:r>
+            <w:r>
+              <w:rPr>
+                <w:sz w:val="20"/>
+                <w:szCs w:val="20"/>
+              </w:rPr>
+              <w:tab/>
+            </w:r>
+            <w:r>
+              <w:rPr>
+                <w:b/>
+                <w:bCs/>
+                <w:sz w:val="20"/>
+                <w:szCs w:val="20"/>
+              </w:rPr>
+              <w:t>Funcionário</w:t>
+            </w:r>
+          </w:p>
+        </w:tc>
+      </w:tr>
+      <w:tr>
+        <w:trPr>
+          <w:trHeight w:val="356"/>
+        </w:trPr>
+        <w:tc>
+          <w:tcPr>
+            <w:tcW w:w="8500" w:type="dxa"/>
+          </w:tcPr>
+          <w:p>
+            <w:pPr>
+              <w:rPr>
+                <w:sz w:val="20"/>
+                <w:szCs w:val="20"/>
+              </w:rPr>
+            </w:pPr>
+            <w:r>
+              <w:rPr>
+                <w:sz w:val="20"/>
+                <w:szCs w:val="20"/>
+              </w:rPr>
+              <w:t>Atividades:</w:t>
+            </w:r>
+          </w:p>
+          <w:p>
+            <w:pPr>
+              <w:pStyle w:val="PargrafodaLista"/>
+              <w:numPr>
+                <w:ilvl w:val="0"/>
+                <w:numId w:val="16"/>
+              </w:numPr>
+              <w:rPr>
+                <w:sz w:val="20"/>
+                <w:szCs w:val="20"/>
+              </w:rPr>
+            </w:pPr>
+            <w:r>
+              <w:rPr>
+                <w:sz w:val="20"/>
+                <w:szCs w:val="20"/>
+              </w:rPr>
+              <w:t>Verifica se a venda foi concluída com sucesso</w:t>
+            </w:r>
+            <w:r>
+              <w:rPr>
+                <w:sz w:val="20"/>
+                <w:szCs w:val="20"/>
+              </w:rPr>
+              <w:t>.</w:t>
+            </w:r>
+          </w:p>
+          <w:p>
+            <w:pPr>
+              <w:pStyle w:val="PargrafodaLista"/>
+              <w:numPr>
+                <w:ilvl w:val="0"/>
+                <w:numId w:val="16"/>
+              </w:numPr>
+              <w:rPr>
+                <w:sz w:val="20"/>
+                <w:szCs w:val="20"/>
+              </w:rPr>
+            </w:pPr>
+            <w:r>
+              <w:rPr>
+                <w:sz w:val="20"/>
+                <w:szCs w:val="20"/>
+              </w:rPr>
+              <w:t>Realiza a confirmação da solicitação de saída do produto da loja</w:t>
+            </w:r>
+            <w:r>
+              <w:rPr>
+                <w:sz w:val="20"/>
+                <w:szCs w:val="20"/>
+              </w:rPr>
+              <w:t>.</w:t>
+            </w:r>
+          </w:p>
+        </w:tc>
+      </w:tr>
+    </w:tbl>
+    <w:p>
+      <w:pPr>
+        <w:spacing w:after="20"/>
+      </w:pPr>
+    </w:p>
+    <w:tbl>
+      <w:tblPr>
+        <w:tblStyle w:val="Tabelacomgrade"/>
+        <w:tblW w:w="8500" w:type="dxa"/>
+        <w:tblLook w:val="04A0" w:firstRow="1" w:lastRow="0" w:firstColumn="1" w:lastColumn="0" w:noHBand="0" w:noVBand="1"/>
+      </w:tblPr>
+      <w:tblGrid>
+        <w:gridCol w:w="8500"/>
+      </w:tblGrid>
+      <w:tr>
+        <w:trPr>
+          <w:trHeight w:val="356"/>
+        </w:trPr>
+        <w:tc>
+          <w:tcPr>
+            <w:tcW w:w="8500" w:type="dxa"/>
+          </w:tcPr>
+          <w:p>
+            <w:pPr>
+              <w:rPr>
+                <w:sz w:val="20"/>
+                <w:szCs w:val="20"/>
+              </w:rPr>
+            </w:pPr>
+            <w:r>
+              <w:rPr>
+                <w:sz w:val="20"/>
+                <w:szCs w:val="20"/>
+              </w:rPr>
+              <w:t xml:space="preserve">Nome do Processo: </w:t>
+            </w:r>
+            <w:r>
+              <w:rPr>
+                <w:sz w:val="20"/>
+                <w:szCs w:val="20"/>
+              </w:rPr>
+              <w:tab/>
+            </w:r>
+            <w:r>
+              <w:rPr>
+                <w:b/>
+                <w:bCs/>
+                <w:sz w:val="20"/>
+                <w:szCs w:val="20"/>
+              </w:rPr>
+              <w:t>REVERTER CONFIRMAÇÃO DE</w:t>
+            </w:r>
+            <w:r>
+              <w:rPr>
+                <w:b/>
+                <w:bCs/>
+                <w:sz w:val="20"/>
+                <w:szCs w:val="20"/>
+              </w:rPr>
+              <w:t xml:space="preserve"> SOLICITAÇÃO DE </w:t>
+            </w:r>
+            <w:r>
+              <w:rPr>
+                <w:b/>
+                <w:bCs/>
+                <w:sz w:val="20"/>
+                <w:szCs w:val="20"/>
+              </w:rPr>
+              <w:t>BAIXA</w:t>
+            </w:r>
+            <w:r>
+              <w:rPr>
+                <w:b/>
+                <w:bCs/>
+                <w:sz w:val="20"/>
+                <w:szCs w:val="20"/>
+              </w:rPr>
+              <w:t xml:space="preserve"> DE PRODUTO</w:t>
+            </w:r>
+          </w:p>
+        </w:tc>
+      </w:tr>
+      <w:tr>
+        <w:trPr>
+          <w:trHeight w:val="356"/>
+        </w:trPr>
+        <w:tc>
+          <w:tcPr>
+            <w:tcW w:w="8500" w:type="dxa"/>
+          </w:tcPr>
+          <w:p>
+            <w:pPr>
+              <w:rPr>
+                <w:sz w:val="20"/>
+                <w:szCs w:val="20"/>
+              </w:rPr>
+            </w:pPr>
+            <w:r>
+              <w:rPr>
+                <w:sz w:val="20"/>
+                <w:szCs w:val="20"/>
+              </w:rPr>
+              <w:t>Evento:</w:t>
+            </w:r>
+            <w:r>
+              <w:rPr>
+                <w:sz w:val="20"/>
+                <w:szCs w:val="20"/>
+              </w:rPr>
+              <w:tab/>
+            </w:r>
+            <w:r>
+              <w:rPr>
+                <w:sz w:val="20"/>
+                <w:szCs w:val="20"/>
+              </w:rPr>
+              <w:tab/>
+            </w:r>
+            <w:r>
+              <w:rPr>
+                <w:b/>
+                <w:bCs/>
+                <w:sz w:val="20"/>
+                <w:szCs w:val="20"/>
+              </w:rPr>
+              <w:t xml:space="preserve">Funcionário </w:t>
+            </w:r>
+            <w:r>
+              <w:rPr>
+                <w:b/>
+                <w:bCs/>
+                <w:sz w:val="20"/>
+                <w:szCs w:val="20"/>
+              </w:rPr>
+              <w:t>reverte</w:t>
+            </w:r>
+            <w:r>
+              <w:rPr>
+                <w:b/>
+                <w:bCs/>
+                <w:sz w:val="20"/>
+                <w:szCs w:val="20"/>
+              </w:rPr>
+              <w:t xml:space="preserve"> </w:t>
+            </w:r>
+            <w:r>
+              <w:rPr>
+                <w:b/>
+                <w:bCs/>
+                <w:sz w:val="20"/>
+                <w:szCs w:val="20"/>
+              </w:rPr>
+              <w:t>saída de produtos</w:t>
+            </w:r>
+          </w:p>
+        </w:tc>
+      </w:tr>
+      <w:tr>
+        <w:trPr>
+          <w:trHeight w:val="356"/>
+        </w:trPr>
+        <w:tc>
+          <w:tcPr>
+            <w:tcW w:w="8500" w:type="dxa"/>
+          </w:tcPr>
+          <w:p>
+            <w:pPr>
+              <w:rPr>
+                <w:sz w:val="20"/>
+                <w:szCs w:val="20"/>
+              </w:rPr>
+            </w:pPr>
+            <w:r>
+              <w:rPr>
+                <w:sz w:val="20"/>
+                <w:szCs w:val="20"/>
+              </w:rPr>
+              <w:t>Objetivo:</w:t>
+            </w:r>
+            <w:r>
+              <w:rPr>
+                <w:sz w:val="20"/>
+                <w:szCs w:val="20"/>
+              </w:rPr>
+              <w:tab/>
+            </w:r>
+            <w:r>
+              <w:rPr>
+                <w:b/>
+                <w:bCs/>
+                <w:sz w:val="20"/>
+                <w:szCs w:val="20"/>
+              </w:rPr>
+              <w:t>Realizar a reversão da saída dos produtos, caso ocorreu algum problema na vend</w:t>
+            </w:r>
+            <w:r>
+              <w:rPr>
+                <w:b/>
+                <w:bCs/>
+                <w:sz w:val="20"/>
+                <w:szCs w:val="20"/>
+              </w:rPr>
+              <w:t>a</w:t>
+            </w:r>
+          </w:p>
+        </w:tc>
+      </w:tr>
+      <w:tr>
+        <w:trPr>
+          <w:trHeight w:val="356"/>
+        </w:trPr>
+        <w:tc>
+          <w:tcPr>
+            <w:tcW w:w="8500" w:type="dxa"/>
+          </w:tcPr>
+          <w:p>
+            <w:pPr>
+              <w:rPr>
+                <w:sz w:val="20"/>
+                <w:szCs w:val="20"/>
+              </w:rPr>
+            </w:pPr>
+            <w:r>
+              <w:rPr>
+                <w:sz w:val="20"/>
+                <w:szCs w:val="20"/>
+              </w:rPr>
+              <w:t>Envolvidos:</w:t>
+            </w:r>
+            <w:r>
+              <w:rPr>
+                <w:sz w:val="20"/>
+                <w:szCs w:val="20"/>
+              </w:rPr>
+              <w:tab/>
+            </w:r>
+            <w:r>
+              <w:rPr>
+                <w:b/>
+                <w:bCs/>
+                <w:sz w:val="20"/>
+                <w:szCs w:val="20"/>
+              </w:rPr>
+              <w:t>Funcionário</w:t>
+            </w:r>
+          </w:p>
+        </w:tc>
+      </w:tr>
+      <w:tr>
+        <w:trPr>
+          <w:trHeight w:val="356"/>
+        </w:trPr>
+        <w:tc>
+          <w:tcPr>
+            <w:tcW w:w="8500" w:type="dxa"/>
+          </w:tcPr>
+          <w:p>
+            <w:pPr>
+              <w:rPr>
+                <w:sz w:val="20"/>
+                <w:szCs w:val="20"/>
+              </w:rPr>
+            </w:pPr>
+            <w:r>
+              <w:rPr>
+                <w:sz w:val="20"/>
+                <w:szCs w:val="20"/>
+              </w:rPr>
+              <w:t>Atividades:</w:t>
+            </w:r>
+          </w:p>
+          <w:p>
+            <w:pPr>
+              <w:pStyle w:val="PargrafodaLista"/>
+              <w:numPr>
+                <w:ilvl w:val="0"/>
+                <w:numId w:val="16"/>
+              </w:numPr>
+              <w:rPr>
+                <w:sz w:val="20"/>
+                <w:szCs w:val="20"/>
+              </w:rPr>
+            </w:pPr>
+            <w:r>
+              <w:rPr>
+                <w:sz w:val="20"/>
+                <w:szCs w:val="20"/>
+              </w:rPr>
+              <w:t>Verifica se houve problemas com a venda dos produtos para o cliente.</w:t>
+            </w:r>
+          </w:p>
+          <w:p>
+            <w:pPr>
+              <w:pStyle w:val="PargrafodaLista"/>
+              <w:numPr>
+                <w:ilvl w:val="0"/>
+                <w:numId w:val="18"/>
+              </w:numPr>
+              <w:rPr>
+                <w:sz w:val="20"/>
+                <w:szCs w:val="20"/>
+              </w:rPr>
+            </w:pPr>
+            <w:r>
+              <w:rPr>
+                <w:sz w:val="20"/>
+                <w:szCs w:val="20"/>
+              </w:rPr>
+              <w:t>Se não houve problemas, não será necessário a realização da reversão de nenhuma solicitação de saída de produto que foi concluída.</w:t>
+            </w:r>
+          </w:p>
+          <w:p>
+            <w:pPr>
+              <w:pStyle w:val="PargrafodaLista"/>
+              <w:numPr>
+                <w:ilvl w:val="0"/>
+                <w:numId w:val="16"/>
+              </w:numPr>
+              <w:rPr>
+                <w:sz w:val="20"/>
+                <w:szCs w:val="20"/>
+              </w:rPr>
+            </w:pPr>
+            <w:r>
+              <w:rPr>
+                <w:sz w:val="20"/>
+                <w:szCs w:val="20"/>
+              </w:rPr>
+              <w:t xml:space="preserve">Realiza a reversão das saídas dos produtos </w:t>
+            </w:r>
+            <w:r>
+              <w:rPr>
+                <w:sz w:val="20"/>
+                <w:szCs w:val="20"/>
+              </w:rPr>
+              <w:t>d</w:t>
+            </w:r>
+            <w:r>
+              <w:rPr>
+                <w:sz w:val="20"/>
+                <w:szCs w:val="20"/>
+              </w:rPr>
+              <w:t>a loja.</w:t>
+            </w:r>
+          </w:p>
+        </w:tc>
+      </w:tr>
+    </w:tbl>
+    <w:p>
+      <w:pPr>
+        <w:spacing w:after="20"/>
+      </w:pPr>
+    </w:p>
+    <w:tbl>
+      <w:tblPr>
+        <w:tblStyle w:val="Tabelacomgrade"/>
+        <w:tblW w:w="8500" w:type="dxa"/>
+        <w:tblLook w:val="04A0" w:firstRow="1" w:lastRow="0" w:firstColumn="1" w:lastColumn="0" w:noHBand="0" w:noVBand="1"/>
+      </w:tblPr>
+      <w:tblGrid>
+        <w:gridCol w:w="8500"/>
+      </w:tblGrid>
+      <w:tr>
+        <w:trPr>
+          <w:trHeight w:val="356"/>
+        </w:trPr>
+        <w:tc>
+          <w:tcPr>
+            <w:tcW w:w="8500" w:type="dxa"/>
+          </w:tcPr>
+          <w:p>
+            <w:pPr>
+              <w:rPr>
+                <w:sz w:val="20"/>
+                <w:szCs w:val="20"/>
+              </w:rPr>
+            </w:pPr>
+            <w:r>
+              <w:rPr>
+                <w:sz w:val="20"/>
+                <w:szCs w:val="20"/>
+              </w:rPr>
+              <w:t xml:space="preserve">Nome do Processo: </w:t>
+            </w:r>
+            <w:r>
+              <w:rPr>
+                <w:sz w:val="20"/>
+                <w:szCs w:val="20"/>
+              </w:rPr>
+              <w:tab/>
+            </w:r>
+            <w:r>
+              <w:rPr>
+                <w:b/>
+                <w:bCs/>
+                <w:sz w:val="20"/>
+                <w:szCs w:val="20"/>
+              </w:rPr>
+              <w:t>CONFERIR MOVIMENTAÇÕES</w:t>
+            </w:r>
+          </w:p>
+        </w:tc>
+      </w:tr>
+      <w:tr>
+        <w:trPr>
+          <w:trHeight w:val="356"/>
+        </w:trPr>
+        <w:tc>
+          <w:tcPr>
+            <w:tcW w:w="8500" w:type="dxa"/>
+          </w:tcPr>
+          <w:p>
+            <w:pPr>
+              <w:rPr>
+                <w:sz w:val="20"/>
+                <w:szCs w:val="20"/>
+              </w:rPr>
+            </w:pPr>
+            <w:r>
+              <w:rPr>
+                <w:sz w:val="20"/>
+                <w:szCs w:val="20"/>
+              </w:rPr>
+              <w:t>Evento:</w:t>
+            </w:r>
+            <w:r>
+              <w:rPr>
+                <w:sz w:val="20"/>
+                <w:szCs w:val="20"/>
+              </w:rPr>
+              <w:tab/>
+            </w:r>
+            <w:r>
+              <w:rPr>
+                <w:sz w:val="20"/>
+                <w:szCs w:val="20"/>
+              </w:rPr>
+              <w:tab/>
+            </w:r>
+            <w:r>
+              <w:rPr>
+                <w:b/>
+                <w:bCs/>
+                <w:sz w:val="20"/>
+                <w:szCs w:val="20"/>
+              </w:rPr>
+              <w:t>Gerente ou</w:t>
+            </w:r>
+            <w:r>
+              <w:rPr>
+                <w:sz w:val="20"/>
+                <w:szCs w:val="20"/>
+              </w:rPr>
+              <w:t xml:space="preserve"> </w:t>
+            </w:r>
+            <w:r>
+              <w:rPr>
+                <w:b/>
+                <w:bCs/>
+                <w:sz w:val="20"/>
+                <w:szCs w:val="20"/>
+              </w:rPr>
+              <w:t xml:space="preserve">Funcionário </w:t>
+            </w:r>
+            <w:r>
+              <w:rPr>
+                <w:b/>
+                <w:bCs/>
+                <w:sz w:val="20"/>
+                <w:szCs w:val="20"/>
+              </w:rPr>
+              <w:t xml:space="preserve">consulta as movimentações de </w:t>
+            </w:r>
+            <w:r>
+              <w:rPr>
+                <w:b/>
+                <w:bCs/>
+                <w:sz w:val="20"/>
+                <w:szCs w:val="20"/>
+              </w:rPr>
+              <w:t>produtos</w:t>
+            </w:r>
+          </w:p>
+        </w:tc>
+      </w:tr>
+      <w:tr>
+        <w:trPr>
+          <w:trHeight w:val="356"/>
+        </w:trPr>
+        <w:tc>
+          <w:tcPr>
+            <w:tcW w:w="8500" w:type="dxa"/>
+          </w:tcPr>
+          <w:p>
+            <w:pPr>
+              <w:rPr>
+                <w:sz w:val="20"/>
+                <w:szCs w:val="20"/>
+              </w:rPr>
+            </w:pPr>
+            <w:r>
+              <w:rPr>
+                <w:sz w:val="20"/>
+                <w:szCs w:val="20"/>
+              </w:rPr>
+              <w:t>Objetivo:</w:t>
+            </w:r>
+            <w:r>
+              <w:rPr>
+                <w:sz w:val="20"/>
+                <w:szCs w:val="20"/>
+              </w:rPr>
+              <w:tab/>
+            </w:r>
+            <w:r>
+              <w:rPr>
+                <w:b/>
+                <w:bCs/>
+                <w:sz w:val="20"/>
+                <w:szCs w:val="20"/>
+              </w:rPr>
+              <w:t>Realizar uma verificação das entradas e saídas de produtos da loja</w:t>
+            </w:r>
+          </w:p>
+        </w:tc>
+      </w:tr>
+      <w:tr>
+        <w:trPr>
+          <w:trHeight w:val="356"/>
+        </w:trPr>
+        <w:tc>
+          <w:tcPr>
+            <w:tcW w:w="8500" w:type="dxa"/>
+          </w:tcPr>
+          <w:p>
+            <w:pPr>
+              <w:rPr>
+                <w:sz w:val="20"/>
+                <w:szCs w:val="20"/>
+              </w:rPr>
+            </w:pPr>
+            <w:r>
+              <w:rPr>
+                <w:sz w:val="20"/>
+                <w:szCs w:val="20"/>
+              </w:rPr>
+              <w:t>Envolvidos:</w:t>
+            </w:r>
+            <w:r>
+              <w:rPr>
+                <w:sz w:val="20"/>
+                <w:szCs w:val="20"/>
+              </w:rPr>
+              <w:tab/>
+            </w:r>
+            <w:r>
+              <w:rPr>
+                <w:b/>
+                <w:bCs/>
+                <w:sz w:val="20"/>
+                <w:szCs w:val="20"/>
+              </w:rPr>
+              <w:t>Gerente/</w:t>
+            </w:r>
+            <w:r>
+              <w:rPr>
+                <w:b/>
+                <w:bCs/>
+                <w:sz w:val="20"/>
+                <w:szCs w:val="20"/>
+              </w:rPr>
+              <w:t>Funcionário</w:t>
+            </w:r>
+          </w:p>
+        </w:tc>
+      </w:tr>
+      <w:tr>
+        <w:trPr>
+          <w:trHeight w:val="356"/>
+        </w:trPr>
+        <w:tc>
+          <w:tcPr>
+            <w:tcW w:w="8500" w:type="dxa"/>
+          </w:tcPr>
+          <w:p>
+            <w:pPr>
+              <w:rPr>
+                <w:sz w:val="20"/>
+                <w:szCs w:val="20"/>
+              </w:rPr>
+            </w:pPr>
+            <w:r>
+              <w:rPr>
+                <w:sz w:val="20"/>
+                <w:szCs w:val="20"/>
+              </w:rPr>
+              <w:t>Atividades:</w:t>
+            </w:r>
+          </w:p>
+          <w:p>
+            <w:pPr>
+              <w:pStyle w:val="PargrafodaLista"/>
+              <w:numPr>
+                <w:ilvl w:val="0"/>
+                <w:numId w:val="16"/>
+              </w:numPr>
+              <w:rPr>
+                <w:sz w:val="20"/>
+                <w:szCs w:val="20"/>
+              </w:rPr>
+            </w:pPr>
+            <w:r>
+              <w:rPr>
+                <w:sz w:val="20"/>
+                <w:szCs w:val="20"/>
+              </w:rPr>
+              <w:t>Verifica as movimentações de solicitação de entradas de novos produtos que foram concluídas.</w:t>
+            </w:r>
+          </w:p>
+          <w:p>
+            <w:pPr>
+              <w:pStyle w:val="PargrafodaLista"/>
+              <w:numPr>
+                <w:ilvl w:val="0"/>
+                <w:numId w:val="16"/>
+              </w:numPr>
+              <w:rPr>
+                <w:sz w:val="20"/>
+                <w:szCs w:val="20"/>
+              </w:rPr>
+            </w:pPr>
+            <w:r>
+              <w:rPr>
+                <w:sz w:val="20"/>
+                <w:szCs w:val="20"/>
+              </w:rPr>
+              <w:t>Verifica as movimentações de solicitações de baixas de produtos que foram concluídas.</w:t>
+            </w:r>
+          </w:p>
+        </w:tc>
+      </w:tr>
+    </w:tbl>
+    <w:p>
+      <w:pPr>
+        <w:spacing w:after="20"/>
+      </w:pPr>
+    </w:p>
+    <w:tbl>
+      <w:tblPr>
+        <w:tblStyle w:val="Tabelacomgrade"/>
+        <w:tblW w:w="8500" w:type="dxa"/>
+        <w:tblLook w:val="04A0" w:firstRow="1" w:lastRow="0" w:firstColumn="1" w:lastColumn="0" w:noHBand="0" w:noVBand="1"/>
+      </w:tblPr>
+      <w:tblGrid>
+        <w:gridCol w:w="8500"/>
+      </w:tblGrid>
+      <w:tr>
+        <w:trPr>
+          <w:trHeight w:val="356"/>
+        </w:trPr>
+        <w:tc>
+          <w:tcPr>
+            <w:tcW w:w="8500" w:type="dxa"/>
+          </w:tcPr>
+          <w:p>
+            <w:pPr>
+              <w:rPr>
+                <w:sz w:val="20"/>
+                <w:szCs w:val="20"/>
+              </w:rPr>
+            </w:pPr>
+            <w:r>
+              <w:rPr>
+                <w:sz w:val="20"/>
+                <w:szCs w:val="20"/>
+              </w:rPr>
+              <w:lastRenderedPageBreak/>
+              <w:t xml:space="preserve">Nome do Processo: </w:t>
+            </w:r>
+            <w:r>
+              <w:rPr>
+                <w:sz w:val="20"/>
+                <w:szCs w:val="20"/>
+              </w:rPr>
+              <w:tab/>
+            </w:r>
+            <w:r>
+              <w:rPr>
+                <w:b/>
+                <w:bCs/>
+                <w:sz w:val="20"/>
+                <w:szCs w:val="20"/>
+              </w:rPr>
+              <w:t>GERAR RELATÓRIO DAS</w:t>
+            </w:r>
+            <w:r>
+              <w:rPr>
+                <w:b/>
+                <w:bCs/>
+                <w:sz w:val="20"/>
+                <w:szCs w:val="20"/>
+              </w:rPr>
+              <w:t xml:space="preserve"> MOVIMENTAÇÕES</w:t>
+            </w:r>
+          </w:p>
+        </w:tc>
+      </w:tr>
+      <w:tr>
+        <w:trPr>
+          <w:trHeight w:val="356"/>
+        </w:trPr>
+        <w:tc>
+          <w:tcPr>
+            <w:tcW w:w="8500" w:type="dxa"/>
+          </w:tcPr>
+          <w:p>
+            <w:pPr>
+              <w:rPr>
+                <w:sz w:val="20"/>
+                <w:szCs w:val="20"/>
+              </w:rPr>
+            </w:pPr>
+            <w:r>
+              <w:rPr>
+                <w:sz w:val="20"/>
+                <w:szCs w:val="20"/>
+              </w:rPr>
+              <w:t>Evento:</w:t>
+            </w:r>
+            <w:r>
+              <w:rPr>
+                <w:sz w:val="20"/>
+                <w:szCs w:val="20"/>
+              </w:rPr>
+              <w:tab/>
+            </w:r>
+            <w:r>
+              <w:rPr>
+                <w:sz w:val="20"/>
+                <w:szCs w:val="20"/>
+              </w:rPr>
+              <w:tab/>
+            </w:r>
+            <w:r>
+              <w:rPr>
+                <w:b/>
+                <w:bCs/>
+                <w:sz w:val="20"/>
+                <w:szCs w:val="20"/>
+              </w:rPr>
+              <w:t>Gerente ou</w:t>
+            </w:r>
+            <w:r>
+              <w:rPr>
+                <w:sz w:val="20"/>
+                <w:szCs w:val="20"/>
+              </w:rPr>
+              <w:t xml:space="preserve"> </w:t>
+            </w:r>
+            <w:r>
+              <w:rPr>
+                <w:b/>
+                <w:bCs/>
+                <w:sz w:val="20"/>
+                <w:szCs w:val="20"/>
+              </w:rPr>
+              <w:t xml:space="preserve">Funcionário </w:t>
+            </w:r>
+            <w:r>
+              <w:rPr>
+                <w:b/>
+                <w:bCs/>
+                <w:sz w:val="20"/>
+                <w:szCs w:val="20"/>
+              </w:rPr>
+              <w:t xml:space="preserve">gera relatório com as </w:t>
+            </w:r>
+            <w:r>
+              <w:rPr>
+                <w:b/>
+                <w:bCs/>
+                <w:sz w:val="20"/>
+                <w:szCs w:val="20"/>
+              </w:rPr>
+              <w:t>mov</w:t>
+            </w:r>
+            <w:r>
+              <w:rPr>
+                <w:b/>
+                <w:bCs/>
+                <w:sz w:val="20"/>
+                <w:szCs w:val="20"/>
+              </w:rPr>
+              <w:t>i</w:t>
+            </w:r>
+            <w:r>
+              <w:rPr>
+                <w:b/>
+                <w:bCs/>
+                <w:sz w:val="20"/>
+                <w:szCs w:val="20"/>
+              </w:rPr>
+              <w:t>mentações</w:t>
+            </w:r>
+          </w:p>
+        </w:tc>
+      </w:tr>
+      <w:tr>
+        <w:trPr>
+          <w:trHeight w:val="356"/>
+        </w:trPr>
+        <w:tc>
+          <w:tcPr>
+            <w:tcW w:w="8500" w:type="dxa"/>
+          </w:tcPr>
+          <w:p>
+            <w:pPr>
+              <w:rPr>
+                <w:sz w:val="20"/>
+                <w:szCs w:val="20"/>
+              </w:rPr>
+            </w:pPr>
+            <w:r>
+              <w:rPr>
+                <w:sz w:val="20"/>
+                <w:szCs w:val="20"/>
+              </w:rPr>
+              <w:t>Objetivo:</w:t>
+            </w:r>
+            <w:r>
+              <w:rPr>
+                <w:sz w:val="20"/>
+                <w:szCs w:val="20"/>
+              </w:rPr>
+              <w:tab/>
+            </w:r>
+            <w:r>
+              <w:rPr>
+                <w:b/>
+                <w:bCs/>
+                <w:sz w:val="20"/>
+                <w:szCs w:val="20"/>
+              </w:rPr>
+              <w:t>Realizar a geração de um documento para elaboração de estratégia de novas solicitações de produtos.</w:t>
+            </w:r>
+          </w:p>
+        </w:tc>
+      </w:tr>
+      <w:tr>
+        <w:trPr>
+          <w:trHeight w:val="356"/>
+        </w:trPr>
+        <w:tc>
+          <w:tcPr>
+            <w:tcW w:w="8500" w:type="dxa"/>
+          </w:tcPr>
+          <w:p>
+            <w:pPr>
+              <w:rPr>
+                <w:sz w:val="20"/>
+                <w:szCs w:val="20"/>
+              </w:rPr>
+            </w:pPr>
+            <w:r>
+              <w:rPr>
+                <w:sz w:val="20"/>
+                <w:szCs w:val="20"/>
+              </w:rPr>
+              <w:t>Envolvidos:</w:t>
+            </w:r>
+            <w:r>
+              <w:rPr>
+                <w:sz w:val="20"/>
+                <w:szCs w:val="20"/>
+              </w:rPr>
+              <w:tab/>
+            </w:r>
+            <w:r>
+              <w:rPr>
+                <w:b/>
+                <w:bCs/>
+                <w:sz w:val="20"/>
+                <w:szCs w:val="20"/>
+              </w:rPr>
+              <w:t>Gerente/</w:t>
+            </w:r>
+            <w:r>
+              <w:rPr>
+                <w:b/>
+                <w:bCs/>
+                <w:sz w:val="20"/>
+                <w:szCs w:val="20"/>
+              </w:rPr>
+              <w:t>Funcionário</w:t>
+            </w:r>
+          </w:p>
+        </w:tc>
+      </w:tr>
+      <w:tr>
+        <w:trPr>
+          <w:trHeight w:val="356"/>
+        </w:trPr>
+        <w:tc>
+          <w:tcPr>
+            <w:tcW w:w="8500" w:type="dxa"/>
+          </w:tcPr>
+          <w:p>
+            <w:pPr>
+              <w:rPr>
+                <w:sz w:val="20"/>
+                <w:szCs w:val="20"/>
+              </w:rPr>
+            </w:pPr>
+            <w:r>
+              <w:rPr>
+                <w:sz w:val="20"/>
+                <w:szCs w:val="20"/>
+              </w:rPr>
+              <w:t>Atividades:</w:t>
+            </w:r>
+          </w:p>
+          <w:p>
+            <w:pPr>
+              <w:pStyle w:val="PargrafodaLista"/>
+              <w:numPr>
+                <w:ilvl w:val="0"/>
+                <w:numId w:val="16"/>
+              </w:numPr>
+              <w:rPr>
+                <w:sz w:val="20"/>
+                <w:szCs w:val="20"/>
+              </w:rPr>
+            </w:pPr>
+            <w:r>
+              <w:rPr>
+                <w:sz w:val="20"/>
+                <w:szCs w:val="20"/>
+              </w:rPr>
+              <w:t>Verifica as movimentações de solicitação de entradas de novos produtos que foram concluídas.</w:t>
+            </w:r>
+          </w:p>
+          <w:p>
+            <w:pPr>
+              <w:pStyle w:val="PargrafodaLista"/>
+              <w:numPr>
+                <w:ilvl w:val="0"/>
+                <w:numId w:val="16"/>
+              </w:numPr>
+              <w:rPr>
+                <w:sz w:val="20"/>
+                <w:szCs w:val="20"/>
+              </w:rPr>
+            </w:pPr>
+            <w:r>
+              <w:rPr>
+                <w:sz w:val="20"/>
+                <w:szCs w:val="20"/>
+              </w:rPr>
+              <w:t>Verifica as movimentações de solicitações de baixas de produtos que foram concluídas.</w:t>
+            </w:r>
+          </w:p>
+          <w:p>
+            <w:pPr>
+              <w:pStyle w:val="PargrafodaLista"/>
+              <w:numPr>
+                <w:ilvl w:val="0"/>
+                <w:numId w:val="16"/>
+              </w:numPr>
+              <w:rPr>
+                <w:sz w:val="20"/>
+                <w:szCs w:val="20"/>
+              </w:rPr>
+            </w:pPr>
+            <w:r>
+              <w:rPr>
+                <w:sz w:val="20"/>
+                <w:szCs w:val="20"/>
+              </w:rPr>
+              <w:t>Realiza a geração do documento das movimentações</w:t>
+            </w:r>
+          </w:p>
+        </w:tc>
+      </w:tr>
+    </w:tbl>
+    <w:p>
+      <w:pPr>
+        <w:spacing w:after="20"/>
+      </w:pPr>
+    </w:p>
+    <w:p>
+      <w:pPr>
+        <w:spacing w:after="20"/>
+      </w:pPr>
+    </w:p>
+    <w:p>
+      <w:pPr>
+        <w:spacing w:after="20"/>
+      </w:pPr>
+    </w:p>
+    <w:p>
+      <w:pPr>
+        <w:spacing w:after="20"/>
+      </w:pPr>
+    </w:p>
+    <w:p>
+      <w:pPr>
+        <w:spacing w:after="20"/>
+      </w:pPr>
+    </w:p>
+    <w:p>
+      <w:pPr>
+        <w:spacing w:after="20"/>
+      </w:pPr>
+    </w:p>
+    <w:p>
+      <w:pPr>
+        <w:spacing w:after="20"/>
+      </w:pPr>
+    </w:p>
+    <w:p>
+      <w:pPr>
+        <w:spacing w:after="20"/>
+      </w:pPr>
+    </w:p>
+    <w:p>
+      <w:pPr>
+        <w:spacing w:after="20"/>
+      </w:pPr>
+    </w:p>
+    <w:p>
+      <w:pPr>
+        <w:spacing w:after="20"/>
+      </w:pPr>
+    </w:p>
+    <w:p>
+      <w:pPr>
+        <w:spacing w:after="20"/>
+      </w:pPr>
+    </w:p>
+    <w:p>
+      <w:pPr>
+        <w:spacing w:after="20"/>
+      </w:pPr>
+    </w:p>
+    <w:p>
+      <w:pPr>
+        <w:spacing w:after="20"/>
+      </w:pPr>
+    </w:p>
+    <w:p>
+      <w:pPr>
+        <w:spacing w:after="20"/>
+      </w:pPr>
+    </w:p>
+    <w:p>
+      <w:pPr>
+        <w:spacing w:after="20"/>
+      </w:pPr>
+    </w:p>
+    <w:p>
+      <w:pPr>
+        <w:spacing w:after="20"/>
+      </w:pPr>
+    </w:p>
+    <w:p>
+      <w:pPr>
+        <w:spacing w:after="20"/>
+      </w:pPr>
+    </w:p>
+    <w:p>
+      <w:pPr>
+        <w:spacing w:after="20"/>
+      </w:pPr>
+    </w:p>
+    <w:p>
+      <w:pPr>
+        <w:spacing w:after="20"/>
+      </w:pPr>
+    </w:p>
+    <w:p>
+      <w:pPr>
+        <w:spacing w:after="20"/>
+      </w:pPr>
+    </w:p>
+    <w:p>
+      <w:pPr>
+        <w:spacing w:after="20"/>
+      </w:pPr>
+    </w:p>
+    <w:p>
+      <w:pPr>
+        <w:spacing w:after="20"/>
+      </w:pPr>
+    </w:p>
+    <w:p>
+      <w:pPr>
+        <w:spacing w:after="20"/>
+      </w:pPr>
+    </w:p>
+    <w:p>
+      <w:pPr>
+        <w:spacing w:after="20"/>
+      </w:pPr>
+    </w:p>
+    <w:p>
+      <w:pPr>
+        <w:spacing w:after="20"/>
+      </w:pPr>
+    </w:p>
+    <w:p>
+      <w:pPr>
+        <w:spacing w:after="20"/>
+      </w:pPr>
+    </w:p>
+    <w:p>
+      <w:pPr>
+        <w:spacing w:after="20"/>
+      </w:pPr>
+    </w:p>
+    <w:p>
+      <w:pPr>
+        <w:spacing w:after="20"/>
+      </w:pPr>
+    </w:p>
+    <w:p>
+      <w:pPr>
+        <w:spacing w:after="20"/>
+      </w:pPr>
+    </w:p>
+    <w:p>
+      <w:pPr>
+        <w:spacing w:after="20"/>
+      </w:pPr>
+    </w:p>
+    <w:p>
+      <w:pPr>
+        <w:spacing w:after="20"/>
+      </w:pPr>
+    </w:p>
+    <w:p>
+      <w:pPr>
+        <w:spacing w:after="20"/>
+      </w:pPr>
+    </w:p>
+    <w:p>
+      <w:pPr>
+        <w:spacing w:after="20"/>
+      </w:pPr>
+    </w:p>
+    <w:p>
+      <w:pPr>
+        <w:spacing w:after="20"/>
+      </w:pPr>
+    </w:p>
+    <w:p>
+      <w:pPr>
+        <w:spacing w:after="20"/>
+      </w:pPr>
+    </w:p>
     <w:p>
       <w:pPr>
         <w:spacing w:after="20"/>
@@ -3984,6 +6829,7 @@
                 <w:b/>
                 <w:bCs/>
               </w:rPr>
+              <w:lastRenderedPageBreak/>
               <w:t>SI – 3B</w:t>
             </w:r>
           </w:p>
@@ -4704,6 +7550,86 @@
         </w:tc>
       </w:tr>
     </w:tbl>
+    <w:p>
+      <w:pPr>
+        <w:spacing w:after="20"/>
+      </w:pPr>
+    </w:p>
+    <w:p>
+      <w:pPr>
+        <w:spacing w:after="20"/>
+      </w:pPr>
+    </w:p>
+    <w:p>
+      <w:pPr>
+        <w:spacing w:after="20"/>
+      </w:pPr>
+    </w:p>
+    <w:p>
+      <w:pPr>
+        <w:spacing w:after="20"/>
+      </w:pPr>
+    </w:p>
+    <w:p>
+      <w:pPr>
+        <w:spacing w:after="20"/>
+      </w:pPr>
+    </w:p>
+    <w:p>
+      <w:pPr>
+        <w:spacing w:after="20"/>
+      </w:pPr>
+    </w:p>
+    <w:p>
+      <w:pPr>
+        <w:spacing w:after="20"/>
+      </w:pPr>
+    </w:p>
+    <w:p>
+      <w:pPr>
+        <w:spacing w:after="20"/>
+      </w:pPr>
+    </w:p>
+    <w:p>
+      <w:pPr>
+        <w:spacing w:after="20"/>
+      </w:pPr>
+    </w:p>
+    <w:p>
+      <w:pPr>
+        <w:spacing w:after="20"/>
+      </w:pPr>
+    </w:p>
+    <w:p>
+      <w:pPr>
+        <w:spacing w:after="20"/>
+      </w:pPr>
+    </w:p>
+    <w:p>
+      <w:pPr>
+        <w:spacing w:after="20"/>
+      </w:pPr>
+    </w:p>
+    <w:p>
+      <w:pPr>
+        <w:spacing w:after="20"/>
+      </w:pPr>
+    </w:p>
+    <w:p>
+      <w:pPr>
+        <w:spacing w:after="20"/>
+      </w:pPr>
+    </w:p>
+    <w:p>
+      <w:pPr>
+        <w:spacing w:after="20"/>
+      </w:pPr>
+    </w:p>
+    <w:p>
+      <w:pPr>
+        <w:spacing w:after="20"/>
+      </w:pPr>
+    </w:p>
     <w:p>
       <w:pPr>
         <w:spacing w:after="20"/>

</xml_diff>

<commit_message>
ARRUMANDO ANÁLISE DOS EVENTOS
</commit_message>
<xml_diff>
--- a/OPE1/AC3/AC3.docx
+++ b/OPE1/AC3/AC3.docx
@@ -3062,19 +3062,19 @@
     <w:tbl>
       <w:tblPr>
         <w:tblStyle w:val="Tabelacomgrade"/>
-        <w:tblW w:w="8503" w:type="dxa"/>
+        <w:tblW w:w="8474" w:type="dxa"/>
         <w:tblLook w:val="04A0" w:firstRow="1" w:lastRow="0" w:firstColumn="1" w:lastColumn="0" w:noHBand="0" w:noVBand="1"/>
       </w:tblPr>
       <w:tblGrid>
-        <w:gridCol w:w="8532"/>
+        <w:gridCol w:w="8494"/>
       </w:tblGrid>
       <w:tr>
         <w:trPr>
-          <w:trHeight w:val="144"/>
+          <w:trHeight w:val="143"/>
         </w:trPr>
         <w:tc>
           <w:tcPr>
-            <w:tcW w:w="8503" w:type="dxa"/>
+            <w:tcW w:w="8474" w:type="dxa"/>
           </w:tcPr>
           <w:p>
             <w:pPr>
@@ -3108,11 +3108,11 @@
       </w:tr>
       <w:tr>
         <w:trPr>
-          <w:trHeight w:val="2472"/>
+          <w:trHeight w:val="2457"/>
         </w:trPr>
         <w:tc>
           <w:tcPr>
-            <w:tcW w:w="8503" w:type="dxa"/>
+            <w:tcW w:w="8474" w:type="dxa"/>
           </w:tcPr>
           <w:p>
             <w:pPr>
@@ -3123,9 +3123,9 @@
                 <w:noProof/>
               </w:rPr>
               <w:drawing>
-                <wp:inline distT="0" distB="0" distL="0" distR="0" wp14:anchorId="02310062" wp14:editId="79220A6D">
-                  <wp:extent cx="5281246" cy="1514073"/>
-                  <wp:effectExtent l="0" t="0" r="0" b="0"/>
+                <wp:inline distT="0" distB="0" distL="0" distR="0" wp14:anchorId="1F71F067" wp14:editId="6B017C7C">
+                  <wp:extent cx="5274128" cy="1588935"/>
+                  <wp:effectExtent l="0" t="0" r="3175" b="0"/>
                   <wp:docPr id="1" name="Imagem 1"/>
                   <wp:cNvGraphicFramePr>
                     <a:graphicFrameLocks xmlns:a="http://schemas.openxmlformats.org/drawingml/2006/main" noChangeAspect="1"/>
@@ -3146,7 +3146,7 @@
                         <pic:spPr>
                           <a:xfrm>
                             <a:off x="0" y="0"/>
-                            <a:ext cx="5293885" cy="1517697"/>
+                            <a:ext cx="5305777" cy="1598470"/>
                           </a:xfrm>
                           <a:prstGeom prst="rect">
                             <a:avLst/>
@@ -3249,10 +3249,10 @@
                 <w:noProof/>
               </w:rPr>
               <w:drawing>
-                <wp:inline distT="0" distB="0" distL="0" distR="0" wp14:anchorId="2FDBD65F" wp14:editId="250DA5A4">
-                  <wp:extent cx="5287108" cy="1787445"/>
-                  <wp:effectExtent l="0" t="0" r="0" b="3810"/>
-                  <wp:docPr id="2" name="Imagem 2"/>
+                <wp:inline distT="0" distB="0" distL="0" distR="0" wp14:anchorId="02E12409" wp14:editId="4ACD65EF">
+                  <wp:extent cx="5280660" cy="1886482"/>
+                  <wp:effectExtent l="0" t="0" r="0" b="0"/>
+                  <wp:docPr id="7" name="Imagem 7"/>
                   <wp:cNvGraphicFramePr>
                     <a:graphicFrameLocks xmlns:a="http://schemas.openxmlformats.org/drawingml/2006/main" noChangeAspect="1"/>
                   </wp:cNvGraphicFramePr>
@@ -3272,7 +3272,7 @@
                         <pic:spPr>
                           <a:xfrm>
                             <a:off x="0" y="0"/>
-                            <a:ext cx="5296786" cy="1790717"/>
+                            <a:ext cx="5295629" cy="1891830"/>
                           </a:xfrm>
                           <a:prstGeom prst="rect">
                             <a:avLst/>
@@ -4342,14 +4342,7 @@
                 <w:sz w:val="20"/>
                 <w:szCs w:val="20"/>
               </w:rPr>
-              <w:t>Verifica se os produtos contidos no estoque estão em falta</w:t>
-            </w:r>
-            <w:r>
-              <w:rPr>
-                <w:sz w:val="20"/>
-                <w:szCs w:val="20"/>
-              </w:rPr>
-              <w:t>.</w:t>
+              <w:t>Verifica se os produtos contidos no estoque estão em falta.</w:t>
             </w:r>
           </w:p>
           <w:p>
@@ -4465,16 +4458,7 @@
                 <w:sz w:val="20"/>
                 <w:szCs w:val="20"/>
               </w:rPr>
-              <w:t>CONFIRMAR</w:t>
-            </w:r>
-            <w:r>
-              <w:rPr>
-                <w:b/>
-                <w:bCs/>
-                <w:sz w:val="20"/>
-                <w:szCs w:val="20"/>
-              </w:rPr>
-              <w:t xml:space="preserve"> SOLICITAÇÃO DE ENTRADA DE PRODUTO</w:t>
+              <w:t>CONFIRMAR SOLICITAÇÃO DE ENTRADA DE PRODUTO</w:t>
             </w:r>
           </w:p>
         </w:tc>
@@ -5033,14 +5017,7 @@
                 <w:sz w:val="20"/>
                 <w:szCs w:val="20"/>
               </w:rPr>
-              <w:t>Realiza a reversão das entradas dos novos produtos na loja</w:t>
-            </w:r>
-            <w:r>
-              <w:rPr>
-                <w:sz w:val="20"/>
-                <w:szCs w:val="20"/>
-              </w:rPr>
-              <w:t>.</w:t>
+              <w:t>Realiza a reversão das entradas dos novos produtos na loja.</w:t>
             </w:r>
           </w:p>
         </w:tc>
@@ -5825,16 +5802,7 @@
                 <w:sz w:val="20"/>
                 <w:szCs w:val="20"/>
               </w:rPr>
-              <w:t>Realizar a reversão da saída dos produtos, caso ocorreu algum problema na vend</w:t>
-            </w:r>
-            <w:r>
-              <w:rPr>
-                <w:b/>
-                <w:bCs/>
-                <w:sz w:val="20"/>
-                <w:szCs w:val="20"/>
-              </w:rPr>
-              <w:t>a</w:t>
+              <w:t>Realizar a reversão da saída dos produtos, caso ocorreu algum problema na venda</w:t>
             </w:r>
           </w:p>
         </w:tc>
@@ -5960,21 +5928,7 @@
                 <w:sz w:val="20"/>
                 <w:szCs w:val="20"/>
               </w:rPr>
-              <w:t xml:space="preserve">Realiza a reversão das saídas dos produtos </w:t>
-            </w:r>
-            <w:r>
-              <w:rPr>
-                <w:sz w:val="20"/>
-                <w:szCs w:val="20"/>
-              </w:rPr>
-              <w:t>d</w:t>
-            </w:r>
-            <w:r>
-              <w:rPr>
-                <w:sz w:val="20"/>
-                <w:szCs w:val="20"/>
-              </w:rPr>
-              <w:t>a loja.</w:t>
+              <w:t>Realiza a reversão das saídas dos produtos da loja.</w:t>
             </w:r>
           </w:p>
         </w:tc>
@@ -6325,16 +6279,7 @@
                 <w:sz w:val="20"/>
                 <w:szCs w:val="20"/>
               </w:rPr>
-              <w:t>GERAR RELATÓRIO DAS</w:t>
-            </w:r>
-            <w:r>
-              <w:rPr>
-                <w:b/>
-                <w:bCs/>
-                <w:sz w:val="20"/>
-                <w:szCs w:val="20"/>
-              </w:rPr>
-              <w:t xml:space="preserve"> MOVIMENTAÇÕES</w:t>
+              <w:t>GERAR RELATÓRIO DAS MOVIMENTAÇÕES</w:t>
             </w:r>
           </w:p>
         </w:tc>
@@ -6407,34 +6352,7 @@
                 <w:sz w:val="20"/>
                 <w:szCs w:val="20"/>
               </w:rPr>
-              <w:t xml:space="preserve">gera relatório com as </w:t>
-            </w:r>
-            <w:r>
-              <w:rPr>
-                <w:b/>
-                <w:bCs/>
-                <w:sz w:val="20"/>
-                <w:szCs w:val="20"/>
-              </w:rPr>
-              <w:t>mov</w:t>
-            </w:r>
-            <w:r>
-              <w:rPr>
-                <w:b/>
-                <w:bCs/>
-                <w:sz w:val="20"/>
-                <w:szCs w:val="20"/>
-              </w:rPr>
-              <w:t>i</w:t>
-            </w:r>
-            <w:r>
-              <w:rPr>
-                <w:b/>
-                <w:bCs/>
-                <w:sz w:val="20"/>
-                <w:szCs w:val="20"/>
-              </w:rPr>
-              <w:t>mentações</w:t>
+              <w:t>gera relatório com as movimentações</w:t>
             </w:r>
           </w:p>
         </w:tc>

</xml_diff>

<commit_message>
ATUALIZANDO AC3 E AC4
</commit_message>
<xml_diff>
--- a/OPE1/AC3/AC3.docx
+++ b/OPE1/AC3/AC3.docx
@@ -1592,7 +1592,21 @@
                 <w:sz w:val="20"/>
                 <w:szCs w:val="20"/>
               </w:rPr>
-              <w:t xml:space="preserve">solicitação de baixa de </w:t>
+              <w:t xml:space="preserve">solicitação de </w:t>
+            </w:r>
+            <w:r>
+              <w:rPr>
+                <w:sz w:val="20"/>
+                <w:szCs w:val="20"/>
+              </w:rPr>
+              <w:t xml:space="preserve">saída </w:t>
+            </w:r>
+            <w:r>
+              <w:rPr>
+                <w:sz w:val="20"/>
+                <w:szCs w:val="20"/>
+              </w:rPr>
+              <w:t xml:space="preserve">de </w:t>
             </w:r>
             <w:r>
               <w:rPr>
@@ -1769,7 +1783,21 @@
                 <w:sz w:val="20"/>
                 <w:szCs w:val="20"/>
               </w:rPr>
-              <w:t xml:space="preserve"> baixa de produto.</w:t>
+              <w:t xml:space="preserve"> </w:t>
+            </w:r>
+            <w:r>
+              <w:rPr>
+                <w:sz w:val="20"/>
+                <w:szCs w:val="20"/>
+              </w:rPr>
+              <w:t>saída</w:t>
+            </w:r>
+            <w:r>
+              <w:rPr>
+                <w:sz w:val="20"/>
+                <w:szCs w:val="20"/>
+              </w:rPr>
+              <w:t xml:space="preserve"> de produto.</w:t>
             </w:r>
           </w:p>
           <w:p>
@@ -1803,7 +1831,21 @@
                 <w:sz w:val="20"/>
                 <w:szCs w:val="20"/>
               </w:rPr>
-              <w:t xml:space="preserve"> baixa de produto.</w:t>
+              <w:t xml:space="preserve"> </w:t>
+            </w:r>
+            <w:r>
+              <w:rPr>
+                <w:sz w:val="20"/>
+                <w:szCs w:val="20"/>
+              </w:rPr>
+              <w:t>saída</w:t>
+            </w:r>
+            <w:r>
+              <w:rPr>
+                <w:sz w:val="20"/>
+                <w:szCs w:val="20"/>
+              </w:rPr>
+              <w:t xml:space="preserve"> de produto.</w:t>
             </w:r>
           </w:p>
         </w:tc>
@@ -3227,7 +3269,16 @@
                 <w:sz w:val="20"/>
                 <w:szCs w:val="20"/>
               </w:rPr>
-              <w:t>Saída de Produtos</w:t>
+              <w:t>Saída</w:t>
+            </w:r>
+            <w:r>
+              <w:rPr>
+                <w:b/>
+                <w:bCs/>
+                <w:sz w:val="20"/>
+                <w:szCs w:val="20"/>
+              </w:rPr>
+              <w:t xml:space="preserve"> de Produtos</w:t>
             </w:r>
           </w:p>
         </w:tc>
@@ -5091,7 +5142,7 @@
                 <w:sz w:val="20"/>
                 <w:szCs w:val="20"/>
               </w:rPr>
-              <w:t>BAIXA</w:t>
+              <w:t>SAÍDA</w:t>
             </w:r>
             <w:r>
               <w:rPr>
@@ -5304,7 +5355,21 @@
                 <w:sz w:val="20"/>
                 <w:szCs w:val="20"/>
               </w:rPr>
-              <w:t>Realiza a criação da solicitação de baixa daquele produto do estoque</w:t>
+              <w:t xml:space="preserve">Realiza a criação da solicitação de </w:t>
+            </w:r>
+            <w:r>
+              <w:rPr>
+                <w:sz w:val="20"/>
+                <w:szCs w:val="20"/>
+              </w:rPr>
+              <w:t>saída</w:t>
+            </w:r>
+            <w:r>
+              <w:rPr>
+                <w:sz w:val="20"/>
+                <w:szCs w:val="20"/>
+              </w:rPr>
+              <w:t xml:space="preserve"> daquele produto do estoque</w:t>
             </w:r>
             <w:r>
               <w:rPr>
@@ -5376,7 +5441,7 @@
                 <w:sz w:val="20"/>
                 <w:szCs w:val="20"/>
               </w:rPr>
-              <w:t>BAIXA</w:t>
+              <w:t>SAÍDA</w:t>
             </w:r>
             <w:r>
               <w:rPr>
@@ -5677,7 +5742,7 @@
                 <w:sz w:val="20"/>
                 <w:szCs w:val="20"/>
               </w:rPr>
-              <w:t>BAIXA</w:t>
+              <w:t>SAÍDA</w:t>
             </w:r>
             <w:r>
               <w:rPr>
@@ -6222,7 +6287,21 @@
                 <w:sz w:val="20"/>
                 <w:szCs w:val="20"/>
               </w:rPr>
-              <w:t>Verifica as movimentações de solicitações de baixas de produtos que foram concluídas.</w:t>
+              <w:t xml:space="preserve">Verifica as movimentações de solicitações de </w:t>
+            </w:r>
+            <w:r>
+              <w:rPr>
+                <w:sz w:val="20"/>
+                <w:szCs w:val="20"/>
+              </w:rPr>
+              <w:t>saídas</w:t>
+            </w:r>
+            <w:r>
+              <w:rPr>
+                <w:sz w:val="20"/>
+                <w:szCs w:val="20"/>
+              </w:rPr>
+              <w:t xml:space="preserve"> de produtos que foram concluídas.</w:t>
             </w:r>
           </w:p>
         </w:tc>
@@ -6508,7 +6587,21 @@
                 <w:sz w:val="20"/>
                 <w:szCs w:val="20"/>
               </w:rPr>
-              <w:t>Verifica as movimentações de solicitações de baixas de produtos que foram concluídas.</w:t>
+              <w:t xml:space="preserve">Verifica as movimentações de solicitações de </w:t>
+            </w:r>
+            <w:r>
+              <w:rPr>
+                <w:sz w:val="20"/>
+                <w:szCs w:val="20"/>
+              </w:rPr>
+              <w:t>saídas</w:t>
+            </w:r>
+            <w:r>
+              <w:rPr>
+                <w:sz w:val="20"/>
+                <w:szCs w:val="20"/>
+              </w:rPr>
+              <w:t xml:space="preserve"> de produtos que foram concluídas.</w:t>
             </w:r>
           </w:p>
           <w:p>
@@ -8362,25 +8455,7 @@
                 <w:szCs w:val="20"/>
               </w:rPr>
               <w:lastRenderedPageBreak/>
-              <w:t>CICLO DE VIDA DA CLASSE “SOLICIT_</w:t>
-            </w:r>
-            <w:r>
-              <w:rPr>
-                <w:b/>
-                <w:bCs/>
-                <w:sz w:val="20"/>
-                <w:szCs w:val="20"/>
-              </w:rPr>
-              <w:t>SAIDA</w:t>
-            </w:r>
-            <w:r>
-              <w:rPr>
-                <w:b/>
-                <w:bCs/>
-                <w:sz w:val="20"/>
-                <w:szCs w:val="20"/>
-              </w:rPr>
-              <w:t>”</w:t>
+              <w:t>CICLO DE VIDA DA CLASSE “SOLICIT_SAIDA”</w:t>
             </w:r>
           </w:p>
         </w:tc>

</xml_diff>

<commit_message>
Alteração da nomenclatura de algumas ACs
</commit_message>
<xml_diff>
--- a/OPE1/AC3/AC3.docx
+++ b/OPE1/AC3/AC3.docx
@@ -2564,8 +2564,8 @@
                 <w:noProof/>
               </w:rPr>
               <w:drawing>
-                <wp:inline distT="0" distB="0" distL="0" distR="0" wp14:anchorId="42F38A4F" wp14:editId="077FBE60">
-                  <wp:extent cx="4717412" cy="3863340"/>
+                <wp:inline distT="0" distB="0" distL="0" distR="0" wp14:anchorId="42F38A4F" wp14:editId="7C6BB5C6">
+                  <wp:extent cx="4923662" cy="4032250"/>
                   <wp:effectExtent l="0" t="0" r="0" b="0"/>
                   <wp:docPr id="3" name="Imagem 3"/>
                   <wp:cNvGraphicFramePr>
@@ -2596,7 +2596,7 @@
                         <pic:spPr bwMode="auto">
                           <a:xfrm>
                             <a:off x="0" y="0"/>
-                            <a:ext cx="4721964" cy="3867068"/>
+                            <a:ext cx="4962427" cy="4063997"/>
                           </a:xfrm>
                           <a:prstGeom prst="rect">
                             <a:avLst/>
@@ -2714,10 +2714,10 @@
                 <w:noProof/>
               </w:rPr>
               <w:drawing>
-                <wp:inline distT="0" distB="0" distL="0" distR="0" wp14:anchorId="781D01C4" wp14:editId="55627562">
-                  <wp:extent cx="3954780" cy="3815134"/>
+                <wp:inline distT="0" distB="0" distL="0" distR="0" wp14:anchorId="432EA058" wp14:editId="608C92A0">
+                  <wp:extent cx="4113947" cy="3968750"/>
                   <wp:effectExtent l="0" t="0" r="0" b="0"/>
-                  <wp:docPr id="4" name="Imagem 4"/>
+                  <wp:docPr id="7" name="Imagem 7"/>
                   <wp:cNvGraphicFramePr>
                     <a:graphicFrameLocks xmlns:a="http://schemas.openxmlformats.org/drawingml/2006/main" noChangeAspect="1"/>
                   </wp:cNvGraphicFramePr>
@@ -2725,7 +2725,7 @@
                     <a:graphicData uri="http://schemas.openxmlformats.org/drawingml/2006/picture">
                       <pic:pic xmlns:pic="http://schemas.openxmlformats.org/drawingml/2006/picture">
                         <pic:nvPicPr>
-                          <pic:cNvPr id="0" name="Picture 4"/>
+                          <pic:cNvPr id="0" name="Picture 1"/>
                           <pic:cNvPicPr>
                             <a:picLocks noChangeAspect="1" noChangeArrowheads="1"/>
                           </pic:cNvPicPr>
@@ -2746,7 +2746,7 @@
                         <pic:spPr bwMode="auto">
                           <a:xfrm>
                             <a:off x="0" y="0"/>
-                            <a:ext cx="3957783" cy="3818031"/>
+                            <a:ext cx="4144585" cy="3998307"/>
                           </a:xfrm>
                           <a:prstGeom prst="rect">
                             <a:avLst/>
@@ -2774,15 +2774,21 @@
         <w:tblLook w:val="04A0" w:firstRow="1" w:lastRow="0" w:firstColumn="1" w:lastColumn="0" w:noHBand="0" w:noVBand="1"/>
       </w:tblPr>
       <w:tblGrid>
-        <w:gridCol w:w="8468"/>
+        <w:gridCol w:w="2831"/>
+        <w:gridCol w:w="2831"/>
+        <w:gridCol w:w="2806"/>
+        <w:gridCol w:w="26"/>
       </w:tblGrid>
       <w:tr>
         <w:trPr>
+          <w:gridAfter w:val="1"/>
+          <w:wAfter w:w="26" w:type="dxa"/>
           <w:trHeight w:val="190"/>
         </w:trPr>
         <w:tc>
           <w:tcPr>
             <w:tcW w:w="8468" w:type="dxa"/>
+            <w:gridSpan w:val="3"/>
           </w:tcPr>
           <w:p>
             <w:pPr>
@@ -2816,11 +2822,14 @@
       </w:tr>
       <w:tr>
         <w:trPr>
+          <w:gridAfter w:val="1"/>
+          <w:wAfter w:w="26" w:type="dxa"/>
           <w:trHeight w:val="190"/>
         </w:trPr>
         <w:tc>
           <w:tcPr>
             <w:tcW w:w="8468" w:type="dxa"/>
+            <w:gridSpan w:val="3"/>
           </w:tcPr>
           <w:p>
             <w:pPr>
@@ -2846,11 +2855,14 @@
       </w:tr>
       <w:tr>
         <w:trPr>
+          <w:gridAfter w:val="1"/>
+          <w:wAfter w:w="26" w:type="dxa"/>
           <w:trHeight w:val="725"/>
         </w:trPr>
         <w:tc>
           <w:tcPr>
             <w:tcW w:w="8468" w:type="dxa"/>
+            <w:gridSpan w:val="3"/>
           </w:tcPr>
           <w:p>
             <w:pPr>
@@ -2861,8 +2873,8 @@
                 <w:noProof/>
               </w:rPr>
               <w:drawing>
-                <wp:inline distT="0" distB="0" distL="0" distR="0" wp14:anchorId="28806B0E" wp14:editId="361BDC4A">
-                  <wp:extent cx="3916680" cy="3585226"/>
+                <wp:inline distT="0" distB="0" distL="0" distR="0" wp14:anchorId="28806B0E" wp14:editId="581DB7A1">
+                  <wp:extent cx="4162234" cy="3810000"/>
                   <wp:effectExtent l="0" t="0" r="0" b="0"/>
                   <wp:docPr id="5" name="Imagem 5"/>
                   <wp:cNvGraphicFramePr>
@@ -2893,7 +2905,7 @@
                         <pic:spPr bwMode="auto">
                           <a:xfrm>
                             <a:off x="0" y="0"/>
-                            <a:ext cx="3921232" cy="3589393"/>
+                            <a:ext cx="4171613" cy="3818585"/>
                           </a:xfrm>
                           <a:prstGeom prst="rect">
                             <a:avLst/>
@@ -2912,19 +2924,6 @@
           </w:p>
         </w:tc>
       </w:tr>
-    </w:tbl>
-    <w:p/>
-    <w:tbl>
-      <w:tblPr>
-        <w:tblStyle w:val="Tabelacomgrade"/>
-        <w:tblW w:w="0" w:type="auto"/>
-        <w:tblLook w:val="04A0" w:firstRow="1" w:lastRow="0" w:firstColumn="1" w:lastColumn="0" w:noHBand="0" w:noVBand="1"/>
-      </w:tblPr>
-      <w:tblGrid>
-        <w:gridCol w:w="2831"/>
-        <w:gridCol w:w="2831"/>
-        <w:gridCol w:w="2832"/>
-      </w:tblGrid>
       <w:tr>
         <w:trPr>
           <w:trHeight w:val="397"/>
@@ -2984,6 +2983,7 @@
         <w:tc>
           <w:tcPr>
             <w:tcW w:w="2832" w:type="dxa"/>
+            <w:gridSpan w:val="2"/>
             <w:vAlign w:val="center"/>
           </w:tcPr>
           <w:p>
@@ -3025,7 +3025,7 @@
         <w:tc>
           <w:tcPr>
             <w:tcW w:w="8494" w:type="dxa"/>
-            <w:gridSpan w:val="3"/>
+            <w:gridSpan w:val="4"/>
             <w:vAlign w:val="center"/>
           </w:tcPr>
           <w:p>
@@ -3535,11 +3535,6 @@
         <w:spacing w:after="20"/>
       </w:pPr>
     </w:p>
-    <w:p>
-      <w:pPr>
-        <w:spacing w:after="20"/>
-      </w:pPr>
-    </w:p>
     <w:tbl>
       <w:tblPr>
         <w:tblStyle w:val="Tabelacomgrade"/>
@@ -6627,11 +6622,6 @@
         </w:tc>
       </w:tr>
     </w:tbl>
-    <w:p>
-      <w:pPr>
-        <w:spacing w:after="20"/>
-      </w:pPr>
-    </w:p>
     <w:p>
       <w:pPr>
         <w:spacing w:after="20"/>
@@ -8268,9 +8258,9 @@
                 <w:noProof/>
               </w:rPr>
               <w:drawing>
-                <wp:inline distT="0" distB="0" distL="0" distR="0" wp14:anchorId="446FB051" wp14:editId="3CBBDD66">
-                  <wp:extent cx="5204223" cy="4053840"/>
-                  <wp:effectExtent l="0" t="0" r="0" b="3810"/>
+                <wp:inline distT="0" distB="0" distL="0" distR="0" wp14:anchorId="446FB051" wp14:editId="76E34E23">
+                  <wp:extent cx="4432300" cy="3452547"/>
+                  <wp:effectExtent l="0" t="0" r="6350" b="0"/>
                   <wp:docPr id="8" name="Imagem 8"/>
                   <wp:cNvGraphicFramePr>
                     <a:graphicFrameLocks xmlns:a="http://schemas.openxmlformats.org/drawingml/2006/main" noChangeAspect="1"/>
@@ -8285,7 +8275,7 @@
                           </pic:cNvPicPr>
                         </pic:nvPicPr>
                         <pic:blipFill>
-                          <a:blip r:embed="rId15">
+                          <a:blip r:embed="rId15" cstate="print">
                             <a:extLst>
                               <a:ext uri="{28A0092B-C50C-407E-A947-70E740481C1C}">
                                 <a14:useLocalDpi xmlns:a14="http://schemas.microsoft.com/office/drawing/2010/main" val="0"/>
@@ -8300,7 +8290,7 @@
                         <pic:spPr bwMode="auto">
                           <a:xfrm>
                             <a:off x="0" y="0"/>
-                            <a:ext cx="5213802" cy="4061301"/>
+                            <a:ext cx="4432300" cy="3452547"/>
                           </a:xfrm>
                           <a:prstGeom prst="rect">
                             <a:avLst/>
@@ -8325,101 +8315,6 @@
         <w:spacing w:after="20"/>
       </w:pPr>
     </w:p>
-    <w:p>
-      <w:pPr>
-        <w:spacing w:after="20"/>
-      </w:pPr>
-    </w:p>
-    <w:p>
-      <w:pPr>
-        <w:spacing w:after="20"/>
-      </w:pPr>
-    </w:p>
-    <w:p>
-      <w:pPr>
-        <w:spacing w:after="20"/>
-      </w:pPr>
-    </w:p>
-    <w:p>
-      <w:pPr>
-        <w:spacing w:after="20"/>
-      </w:pPr>
-    </w:p>
-    <w:p>
-      <w:pPr>
-        <w:spacing w:after="20"/>
-      </w:pPr>
-    </w:p>
-    <w:p>
-      <w:pPr>
-        <w:spacing w:after="20"/>
-      </w:pPr>
-    </w:p>
-    <w:p>
-      <w:pPr>
-        <w:spacing w:after="20"/>
-      </w:pPr>
-    </w:p>
-    <w:p>
-      <w:pPr>
-        <w:spacing w:after="20"/>
-      </w:pPr>
-    </w:p>
-    <w:p>
-      <w:pPr>
-        <w:spacing w:after="20"/>
-      </w:pPr>
-    </w:p>
-    <w:p>
-      <w:pPr>
-        <w:spacing w:after="20"/>
-      </w:pPr>
-    </w:p>
-    <w:p>
-      <w:pPr>
-        <w:spacing w:after="20"/>
-      </w:pPr>
-    </w:p>
-    <w:p>
-      <w:pPr>
-        <w:spacing w:after="20"/>
-      </w:pPr>
-    </w:p>
-    <w:p>
-      <w:pPr>
-        <w:spacing w:after="20"/>
-      </w:pPr>
-    </w:p>
-    <w:p>
-      <w:pPr>
-        <w:spacing w:after="20"/>
-      </w:pPr>
-    </w:p>
-    <w:p>
-      <w:pPr>
-        <w:spacing w:after="20"/>
-      </w:pPr>
-    </w:p>
-    <w:p>
-      <w:pPr>
-        <w:spacing w:after="20"/>
-      </w:pPr>
-    </w:p>
-    <w:p>
-      <w:pPr>
-        <w:spacing w:after="20"/>
-      </w:pPr>
-    </w:p>
-    <w:p>
-      <w:pPr>
-        <w:spacing w:after="20"/>
-      </w:pPr>
-    </w:p>
-    <w:p>
-      <w:pPr>
-        <w:spacing w:after="20"/>
-      </w:pPr>
-    </w:p>
     <w:tbl>
       <w:tblPr>
         <w:tblStyle w:val="Tabelacomgrade"/>
@@ -8454,7 +8349,6 @@
                 <w:sz w:val="20"/>
                 <w:szCs w:val="20"/>
               </w:rPr>
-              <w:lastRenderedPageBreak/>
               <w:t>CICLO DE VIDA DA CLASSE “SOLICIT_SAIDA”</w:t>
             </w:r>
           </w:p>
@@ -8477,9 +8371,9 @@
                 <w:noProof/>
               </w:rPr>
               <w:drawing>
-                <wp:inline distT="0" distB="0" distL="0" distR="0" wp14:anchorId="77778C23" wp14:editId="74CA1B59">
-                  <wp:extent cx="5158740" cy="4312498"/>
-                  <wp:effectExtent l="0" t="0" r="3810" b="0"/>
+                <wp:inline distT="0" distB="0" distL="0" distR="0" wp14:anchorId="77778C23" wp14:editId="4B53ED7E">
+                  <wp:extent cx="4711700" cy="3938793"/>
+                  <wp:effectExtent l="0" t="0" r="0" b="5080"/>
                   <wp:docPr id="9" name="Imagem 9"/>
                   <wp:cNvGraphicFramePr>
                     <a:graphicFrameLocks xmlns:a="http://schemas.openxmlformats.org/drawingml/2006/main" noChangeAspect="1"/>
@@ -8494,7 +8388,7 @@
                           </pic:cNvPicPr>
                         </pic:nvPicPr>
                         <pic:blipFill>
-                          <a:blip r:embed="rId16">
+                          <a:blip r:embed="rId16" cstate="print">
                             <a:extLst>
                               <a:ext uri="{28A0092B-C50C-407E-A947-70E740481C1C}">
                                 <a14:useLocalDpi xmlns:a14="http://schemas.microsoft.com/office/drawing/2010/main" val="0"/>
@@ -8509,7 +8403,7 @@
                         <pic:spPr bwMode="auto">
                           <a:xfrm>
                             <a:off x="0" y="0"/>
-                            <a:ext cx="5162281" cy="4315458"/>
+                            <a:ext cx="4742721" cy="3964725"/>
                           </a:xfrm>
                           <a:prstGeom prst="rect">
                             <a:avLst/>

</xml_diff>